<commit_message>
a few cumulative updates
</commit_message>
<xml_diff>
--- a/manual/MSE_analysis_all.docx
+++ b/manual/MSE_analysis_all.docx
@@ -23,7 +23,7 @@
         <w:pStyle w:val="Date"/>
       </w:pPr>
       <w:r>
-        <w:t xml:space="preserve">2025-10-02</w:t>
+        <w:t xml:space="preserve">2025-10-06</w:t>
       </w:r>
     </w:p>
     <w:p>
@@ -102,35 +102,6 @@
           <w:rStyle w:val="VerbatimChar"/>
         </w:rPr>
         <w:t xml:space="preserve">##     intersect, setdiff, setequal, union</w:t>
-      </w:r>
-    </w:p>
-    <w:p>
-      <w:pPr>
-        <w:pStyle w:val="SourceCode"/>
-      </w:pPr>
-      <w:r>
-        <w:rPr>
-          <w:rStyle w:val="VerbatimChar"/>
-        </w:rPr>
-        <w:t xml:space="preserve">## `summarise()` has grouped output by 'HCR'. You can override using the `.groups`</w:t>
-      </w:r>
-      <w:r>
-        <w:br/>
-      </w:r>
-      <w:r>
-        <w:rPr>
-          <w:rStyle w:val="VerbatimChar"/>
-        </w:rPr>
-        <w:t xml:space="preserve">## argument.</w:t>
-      </w:r>
-      <w:r>
-        <w:br/>
-      </w:r>
-      <w:r>
-        <w:rPr>
-          <w:rStyle w:val="VerbatimChar"/>
-        </w:rPr>
-        <w:t xml:space="preserve">## Joining with `by = join_by(OM, itr)`</w:t>
       </w:r>
     </w:p>
     <w:p>
@@ -279,6 +250,32 @@
               <w:jc w:val="left"/>
             </w:pPr>
             <w:r>
+              <w:t xml:space="preserve">HCR_staff</w:t>
+            </w:r>
+          </w:p>
+        </w:tc>
+        <w:tc>
+          <w:tcPr/>
+          <w:p>
+            <w:pPr>
+              <w:pStyle w:val="Compact"/>
+              <w:jc w:val="right"/>
+            </w:pPr>
+            <w:r>
+              <w:t xml:space="preserve">0.0384615</w:t>
+            </w:r>
+          </w:p>
+        </w:tc>
+      </w:tr>
+      <w:tr>
+        <w:tc>
+          <w:tcPr/>
+          <w:p>
+            <w:pPr>
+              <w:pStyle w:val="Compact"/>
+              <w:jc w:val="left"/>
+            </w:pPr>
+            <w:r>
               <w:t xml:space="preserve">HCR_staff_0</w:t>
             </w:r>
           </w:p>
@@ -291,7 +288,59 @@
               <w:jc w:val="right"/>
             </w:pPr>
             <w:r>
-              <w:t xml:space="preserve">0.025974</w:t>
+              <w:t xml:space="preserve">0.0307692</w:t>
+            </w:r>
+          </w:p>
+        </w:tc>
+      </w:tr>
+      <w:tr>
+        <w:tc>
+          <w:tcPr/>
+          <w:p>
+            <w:pPr>
+              <w:pStyle w:val="Compact"/>
+              <w:jc w:val="left"/>
+            </w:pPr>
+            <w:r>
+              <w:t xml:space="preserve">HCR_staff_0_Fscaler</w:t>
+            </w:r>
+          </w:p>
+        </w:tc>
+        <w:tc>
+          <w:tcPr/>
+          <w:p>
+            <w:pPr>
+              <w:pStyle w:val="Compact"/>
+              <w:jc w:val="right"/>
+            </w:pPr>
+            <w:r>
+              <w:t xml:space="preserve">0.0430769</w:t>
+            </w:r>
+          </w:p>
+        </w:tc>
+      </w:tr>
+      <w:tr>
+        <w:tc>
+          <w:tcPr/>
+          <w:p>
+            <w:pPr>
+              <w:pStyle w:val="Compact"/>
+              <w:jc w:val="left"/>
+            </w:pPr>
+            <w:r>
+              <w:t xml:space="preserve">HCR_staff_Fscaler</w:t>
+            </w:r>
+          </w:p>
+        </w:tc>
+        <w:tc>
+          <w:tcPr/>
+          <w:p>
+            <w:pPr>
+              <w:pStyle w:val="Compact"/>
+              <w:jc w:val="right"/>
+            </w:pPr>
+            <w:r>
+              <w:t xml:space="preserve">0.0384615</w:t>
             </w:r>
           </w:p>
         </w:tc>
@@ -490,7 +539,85 @@
               <w:jc w:val="left"/>
             </w:pPr>
             <w:r>
+              <w:t xml:space="preserve">HCR_staff</w:t>
+            </w:r>
+          </w:p>
+        </w:tc>
+        <w:tc>
+          <w:tcPr/>
+          <w:p>
+            <w:pPr>
+              <w:pStyle w:val="Compact"/>
+              <w:jc w:val="right"/>
+            </w:pPr>
+            <w:r>
+              <w:t xml:space="preserve">0</w:t>
+            </w:r>
+          </w:p>
+        </w:tc>
+      </w:tr>
+      <w:tr>
+        <w:tc>
+          <w:tcPr/>
+          <w:p>
+            <w:pPr>
+              <w:pStyle w:val="Compact"/>
+              <w:jc w:val="left"/>
+            </w:pPr>
+            <w:r>
               <w:t xml:space="preserve">HCR_staff_0</w:t>
+            </w:r>
+          </w:p>
+        </w:tc>
+        <w:tc>
+          <w:tcPr/>
+          <w:p>
+            <w:pPr>
+              <w:pStyle w:val="Compact"/>
+              <w:jc w:val="right"/>
+            </w:pPr>
+            <w:r>
+              <w:t xml:space="preserve">0</w:t>
+            </w:r>
+          </w:p>
+        </w:tc>
+      </w:tr>
+      <w:tr>
+        <w:tc>
+          <w:tcPr/>
+          <w:p>
+            <w:pPr>
+              <w:pStyle w:val="Compact"/>
+              <w:jc w:val="left"/>
+            </w:pPr>
+            <w:r>
+              <w:t xml:space="preserve">HCR_staff_0_Fscaler</w:t>
+            </w:r>
+          </w:p>
+        </w:tc>
+        <w:tc>
+          <w:tcPr/>
+          <w:p>
+            <w:pPr>
+              <w:pStyle w:val="Compact"/>
+              <w:jc w:val="right"/>
+            </w:pPr>
+            <w:r>
+              <w:t xml:space="preserve">0</w:t>
+            </w:r>
+          </w:p>
+        </w:tc>
+      </w:tr>
+      <w:tr>
+        <w:tc>
+          <w:tcPr/>
+          <w:p>
+            <w:pPr>
+              <w:pStyle w:val="Compact"/>
+              <w:jc w:val="left"/>
+            </w:pPr>
+            <w:r>
+              <w:t xml:space="preserve">HCR_staff_Fscaler</w:t>
             </w:r>
           </w:p>
         </w:tc>
@@ -702,6 +829,220 @@
         <w:t xml:space="preserve">## argument.</w:t>
       </w:r>
     </w:p>
+    <w:p>
+      <w:pPr>
+        <w:pStyle w:val="TableCaption"/>
+      </w:pPr>
+      <w:r>
+        <w:t xml:space="preserve">Catch</w:t>
+      </w:r>
+    </w:p>
+    <w:tbl>
+      <w:tblPr>
+        <w:tblStyle w:val="Table"/>
+        <w:tblW w:type="auto" w:w="0"/>
+        <w:tblLook w:firstRow="1" w:lastRow="0" w:firstColumn="0" w:lastColumn="0" w:noHBand="0" w:noVBand="0" w:val="0020"/>
+        <w:tblCaption w:val="Catch"/>
+      </w:tblPr>
+      <w:tblGrid>
+        <w:gridCol w:w="2640"/>
+        <w:gridCol w:w="2640"/>
+        <w:gridCol w:w="2640"/>
+      </w:tblGrid>
+      <w:tr>
+        <w:trPr>
+          <w:tblHeader w:val="on"/>
+        </w:trPr>
+        <w:tc>
+          <w:tcPr/>
+          <w:p>
+            <w:pPr>
+              <w:pStyle w:val="Compact"/>
+              <w:jc w:val="left"/>
+            </w:pPr>
+            <w:r>
+              <w:t xml:space="preserve">HCR</w:t>
+            </w:r>
+          </w:p>
+        </w:tc>
+        <w:tc>
+          <w:tcPr/>
+          <w:p>
+            <w:pPr>
+              <w:pStyle w:val="Compact"/>
+              <w:jc w:val="right"/>
+            </w:pPr>
+            <w:r>
+              <w:t xml:space="preserve">ave_catch</w:t>
+            </w:r>
+          </w:p>
+        </w:tc>
+        <w:tc>
+          <w:tcPr/>
+          <w:p>
+            <w:pPr>
+              <w:pStyle w:val="Compact"/>
+              <w:jc w:val="right"/>
+            </w:pPr>
+            <w:r>
+              <w:t xml:space="preserve">std_catch</w:t>
+            </w:r>
+          </w:p>
+        </w:tc>
+      </w:tr>
+      <w:tr>
+        <w:tc>
+          <w:tcPr/>
+          <w:p>
+            <w:pPr>
+              <w:pStyle w:val="Compact"/>
+              <w:jc w:val="left"/>
+            </w:pPr>
+            <w:r>
+              <w:t xml:space="preserve">HCR_staff</w:t>
+            </w:r>
+          </w:p>
+        </w:tc>
+        <w:tc>
+          <w:tcPr/>
+          <w:p>
+            <w:pPr>
+              <w:pStyle w:val="Compact"/>
+              <w:jc w:val="right"/>
+            </w:pPr>
+            <w:r>
+              <w:t xml:space="preserve">68309.81</w:t>
+            </w:r>
+          </w:p>
+        </w:tc>
+        <w:tc>
+          <w:tcPr/>
+          <w:p>
+            <w:pPr>
+              <w:pStyle w:val="Compact"/>
+              <w:jc w:val="right"/>
+            </w:pPr>
+            <w:r>
+              <w:t xml:space="preserve">6143.844</w:t>
+            </w:r>
+          </w:p>
+        </w:tc>
+      </w:tr>
+      <w:tr>
+        <w:tc>
+          <w:tcPr/>
+          <w:p>
+            <w:pPr>
+              <w:pStyle w:val="Compact"/>
+              <w:jc w:val="left"/>
+            </w:pPr>
+            <w:r>
+              <w:t xml:space="preserve">HCR_staff_0</w:t>
+            </w:r>
+          </w:p>
+        </w:tc>
+        <w:tc>
+          <w:tcPr/>
+          <w:p>
+            <w:pPr>
+              <w:pStyle w:val="Compact"/>
+              <w:jc w:val="right"/>
+            </w:pPr>
+            <w:r>
+              <w:t xml:space="preserve">62850.86</w:t>
+            </w:r>
+          </w:p>
+        </w:tc>
+        <w:tc>
+          <w:tcPr/>
+          <w:p>
+            <w:pPr>
+              <w:pStyle w:val="Compact"/>
+              <w:jc w:val="right"/>
+            </w:pPr>
+            <w:r>
+              <w:t xml:space="preserve">5508.512</w:t>
+            </w:r>
+          </w:p>
+        </w:tc>
+      </w:tr>
+      <w:tr>
+        <w:tc>
+          <w:tcPr/>
+          <w:p>
+            <w:pPr>
+              <w:pStyle w:val="Compact"/>
+              <w:jc w:val="left"/>
+            </w:pPr>
+            <w:r>
+              <w:t xml:space="preserve">HCR_staff_0_Fscaler</w:t>
+            </w:r>
+          </w:p>
+        </w:tc>
+        <w:tc>
+          <w:tcPr/>
+          <w:p>
+            <w:pPr>
+              <w:pStyle w:val="Compact"/>
+              <w:jc w:val="right"/>
+            </w:pPr>
+            <w:r>
+              <w:t xml:space="preserve">70649.91</w:t>
+            </w:r>
+          </w:p>
+        </w:tc>
+        <w:tc>
+          <w:tcPr/>
+          <w:p>
+            <w:pPr>
+              <w:pStyle w:val="Compact"/>
+              <w:jc w:val="right"/>
+            </w:pPr>
+            <w:r>
+              <w:t xml:space="preserve">6026.091</w:t>
+            </w:r>
+          </w:p>
+        </w:tc>
+      </w:tr>
+      <w:tr>
+        <w:tc>
+          <w:tcPr/>
+          <w:p>
+            <w:pPr>
+              <w:pStyle w:val="Compact"/>
+              <w:jc w:val="left"/>
+            </w:pPr>
+            <w:r>
+              <w:t xml:space="preserve">HCR_staff_Fscaler</w:t>
+            </w:r>
+          </w:p>
+        </w:tc>
+        <w:tc>
+          <w:tcPr/>
+          <w:p>
+            <w:pPr>
+              <w:pStyle w:val="Compact"/>
+              <w:jc w:val="right"/>
+            </w:pPr>
+            <w:r>
+              <w:t xml:space="preserve">71162.94</w:t>
+            </w:r>
+          </w:p>
+        </w:tc>
+        <w:tc>
+          <w:tcPr/>
+          <w:p>
+            <w:pPr>
+              <w:pStyle w:val="Compact"/>
+              <w:jc w:val="right"/>
+            </w:pPr>
+            <w:r>
+              <w:t xml:space="preserve">5868.718</w:t>
+            </w:r>
+          </w:p>
+        </w:tc>
+      </w:tr>
+    </w:tbl>
     <w:p>
       <w:pPr>
         <w:pStyle w:val="SourceCode"/>

</xml_diff>

<commit_message>
update the R code for risk analysis
</commit_message>
<xml_diff>
--- a/manual/MSE_analysis_all.docx
+++ b/manual/MSE_analysis_all.docx
@@ -2274,7 +2274,7 @@
         </w:rPr>
         <w:lastRenderedPageBreak/>
         <w:drawing>
-          <wp:inline distT="0" distB="0" distL="0" distR="0" wp14:anchorId="3252F6C0" wp14:editId="3252F6C1">
+          <wp:inline distT="0" distB="0" distL="0" distR="0" wp14:anchorId="4D0F1572" wp14:editId="4D0F1573">
             <wp:extent cx="5334000" cy="2667000"/>
             <wp:effectExtent l="0" t="0" r="0" b="0"/>
             <wp:docPr id="21" name="Picture"/>
@@ -2320,7 +2320,7 @@
           <w:noProof/>
         </w:rPr>
         <w:drawing>
-          <wp:inline distT="0" distB="0" distL="0" distR="0" wp14:anchorId="3252F6C2" wp14:editId="3252F6C3">
+          <wp:inline distT="0" distB="0" distL="0" distR="0" wp14:anchorId="4D0F1574" wp14:editId="4D0F1575">
             <wp:extent cx="5334000" cy="2667000"/>
             <wp:effectExtent l="0" t="0" r="0" b="0"/>
             <wp:docPr id="24" name="Picture"/>
@@ -2367,7 +2367,7 @@
         </w:rPr>
         <w:lastRenderedPageBreak/>
         <w:drawing>
-          <wp:inline distT="0" distB="0" distL="0" distR="0" wp14:anchorId="3252F6C4" wp14:editId="3252F6C5">
+          <wp:inline distT="0" distB="0" distL="0" distR="0" wp14:anchorId="4D0F1576" wp14:editId="4D0F1577">
             <wp:extent cx="5334000" cy="2667000"/>
             <wp:effectExtent l="0" t="0" r="0" b="0"/>
             <wp:docPr id="27" name="Picture"/>
@@ -2413,7 +2413,7 @@
           <w:noProof/>
         </w:rPr>
         <w:drawing>
-          <wp:inline distT="0" distB="0" distL="0" distR="0" wp14:anchorId="3252F6C6" wp14:editId="3252F6C7">
+          <wp:inline distT="0" distB="0" distL="0" distR="0" wp14:anchorId="4D0F1578" wp14:editId="4D0F1579">
             <wp:extent cx="5334000" cy="2667000"/>
             <wp:effectExtent l="0" t="0" r="0" b="0"/>
             <wp:docPr id="30" name="Picture"/>
@@ -2593,7 +2593,7 @@
         </w:rPr>
         <w:lastRenderedPageBreak/>
         <w:drawing>
-          <wp:inline distT="0" distB="0" distL="0" distR="0" wp14:anchorId="3252F6C8" wp14:editId="3252F6C9">
+          <wp:inline distT="0" distB="0" distL="0" distR="0" wp14:anchorId="4D0F157A" wp14:editId="4D0F157B">
             <wp:extent cx="5334000" cy="2667000"/>
             <wp:effectExtent l="0" t="0" r="0" b="0"/>
             <wp:docPr id="33" name="Picture"/>
@@ -2645,7 +2645,7 @@
         </w:rPr>
         <w:lastRenderedPageBreak/>
         <w:drawing>
-          <wp:inline distT="0" distB="0" distL="0" distR="0" wp14:anchorId="3252F6CA" wp14:editId="3252F6CB">
+          <wp:inline distT="0" distB="0" distL="0" distR="0" wp14:anchorId="4D0F157C" wp14:editId="4D0F157D">
             <wp:extent cx="5334000" cy="2667000"/>
             <wp:effectExtent l="0" t="0" r="0" b="0"/>
             <wp:docPr id="36" name="Picture"/>
@@ -2691,7 +2691,7 @@
           <w:noProof/>
         </w:rPr>
         <w:drawing>
-          <wp:inline distT="0" distB="0" distL="0" distR="0" wp14:anchorId="3252F6CC" wp14:editId="3252F6CD">
+          <wp:inline distT="0" distB="0" distL="0" distR="0" wp14:anchorId="4D0F157E" wp14:editId="4D0F157F">
             <wp:extent cx="5334000" cy="2667000"/>
             <wp:effectExtent l="0" t="0" r="0" b="0"/>
             <wp:docPr id="39" name="Picture"/>
@@ -2737,7 +2737,7 @@
           <w:noProof/>
         </w:rPr>
         <w:drawing>
-          <wp:inline distT="0" distB="0" distL="0" distR="0" wp14:anchorId="3252F6CE" wp14:editId="3252F6CF">
+          <wp:inline distT="0" distB="0" distL="0" distR="0" wp14:anchorId="4D0F1580" wp14:editId="4D0F1581">
             <wp:extent cx="5334000" cy="2667000"/>
             <wp:effectExtent l="0" t="0" r="0" b="0"/>
             <wp:docPr id="42" name="Picture"/>
@@ -2917,7 +2917,7 @@
           <w:noProof/>
         </w:rPr>
         <w:drawing>
-          <wp:inline distT="0" distB="0" distL="0" distR="0" wp14:anchorId="3252F6D0" wp14:editId="3252F6D1">
+          <wp:inline distT="0" distB="0" distL="0" distR="0" wp14:anchorId="4D0F1582" wp14:editId="4D0F1583">
             <wp:extent cx="5334000" cy="2667000"/>
             <wp:effectExtent l="0" t="0" r="0" b="0"/>
             <wp:docPr id="45" name="Picture"/>
@@ -3006,7 +3006,7 @@
           <w:noProof/>
         </w:rPr>
         <w:drawing>
-          <wp:inline distT="0" distB="0" distL="0" distR="0" wp14:anchorId="3252F6D2" wp14:editId="3252F6D3">
+          <wp:inline distT="0" distB="0" distL="0" distR="0" wp14:anchorId="4D0F1584" wp14:editId="4D0F1585">
             <wp:extent cx="5334000" cy="2667000"/>
             <wp:effectExtent l="0" t="0" r="0" b="0"/>
             <wp:docPr id="48" name="Picture"/>
@@ -3078,7 +3078,7 @@
           <w:noProof/>
         </w:rPr>
         <w:drawing>
-          <wp:inline distT="0" distB="0" distL="0" distR="0" wp14:anchorId="3252F6D4" wp14:editId="3252F6D5">
+          <wp:inline distT="0" distB="0" distL="0" distR="0" wp14:anchorId="4D0F1586" wp14:editId="4D0F1587">
             <wp:extent cx="5334000" cy="2667000"/>
             <wp:effectExtent l="0" t="0" r="0" b="0"/>
             <wp:docPr id="51" name="Picture"/>
@@ -3124,7 +3124,7 @@
           <w:noProof/>
         </w:rPr>
         <w:drawing>
-          <wp:inline distT="0" distB="0" distL="0" distR="0" wp14:anchorId="3252F6D6" wp14:editId="3252F6D7">
+          <wp:inline distT="0" distB="0" distL="0" distR="0" wp14:anchorId="4D0F1588" wp14:editId="4D0F1589">
             <wp:extent cx="5334000" cy="2667000"/>
             <wp:effectExtent l="0" t="0" r="0" b="0"/>
             <wp:docPr id="54" name="Picture"/>
@@ -3436,7 +3436,7 @@
           <w:noProof/>
         </w:rPr>
         <w:drawing>
-          <wp:inline distT="0" distB="0" distL="0" distR="0" wp14:anchorId="3252F6D8" wp14:editId="3252F6D9">
+          <wp:inline distT="0" distB="0" distL="0" distR="0" wp14:anchorId="4D0F158A" wp14:editId="4D0F158B">
             <wp:extent cx="5334000" cy="2667000"/>
             <wp:effectExtent l="0" t="0" r="0" b="0"/>
             <wp:docPr id="57" name="Picture"/>
@@ -3508,7 +3508,7 @@
         </w:rPr>
         <w:lastRenderedPageBreak/>
         <w:drawing>
-          <wp:inline distT="0" distB="0" distL="0" distR="0" wp14:anchorId="3252F6DA" wp14:editId="3252F6DB">
+          <wp:inline distT="0" distB="0" distL="0" distR="0" wp14:anchorId="4D0F158C" wp14:editId="4D0F158D">
             <wp:extent cx="5334000" cy="2667000"/>
             <wp:effectExtent l="0" t="0" r="0" b="0"/>
             <wp:docPr id="60" name="Picture"/>
@@ -3554,7 +3554,7 @@
           <w:noProof/>
         </w:rPr>
         <w:drawing>
-          <wp:inline distT="0" distB="0" distL="0" distR="0" wp14:anchorId="3252F6DC" wp14:editId="3252F6DD">
+          <wp:inline distT="0" distB="0" distL="0" distR="0" wp14:anchorId="4D0F158E" wp14:editId="4D0F158F">
             <wp:extent cx="5334000" cy="2667000"/>
             <wp:effectExtent l="0" t="0" r="0" b="0"/>
             <wp:docPr id="63" name="Picture"/>
@@ -3626,7 +3626,7 @@
         </w:rPr>
         <w:lastRenderedPageBreak/>
         <w:drawing>
-          <wp:inline distT="0" distB="0" distL="0" distR="0" wp14:anchorId="3252F6DE" wp14:editId="3252F6DF">
+          <wp:inline distT="0" distB="0" distL="0" distR="0" wp14:anchorId="4D0F1590" wp14:editId="4D0F1591">
             <wp:extent cx="5334000" cy="2667000"/>
             <wp:effectExtent l="0" t="0" r="0" b="0"/>
             <wp:docPr id="66" name="Picture"/>
@@ -3672,7 +3672,7 @@
           <w:noProof/>
         </w:rPr>
         <w:drawing>
-          <wp:inline distT="0" distB="0" distL="0" distR="0" wp14:anchorId="3252F6E0" wp14:editId="3252F6E1">
+          <wp:inline distT="0" distB="0" distL="0" distR="0" wp14:anchorId="4D0F1592" wp14:editId="4D0F1593">
             <wp:extent cx="5334000" cy="2667000"/>
             <wp:effectExtent l="0" t="0" r="0" b="0"/>
             <wp:docPr id="69" name="Picture"/>
@@ -3872,7 +3872,7 @@
         </w:rPr>
         <w:lastRenderedPageBreak/>
         <w:drawing>
-          <wp:inline distT="0" distB="0" distL="0" distR="0" wp14:anchorId="3252F6E2" wp14:editId="3252F6E3">
+          <wp:inline distT="0" distB="0" distL="0" distR="0" wp14:anchorId="4D0F1594" wp14:editId="4D0F1595">
             <wp:extent cx="5334000" cy="2667000"/>
             <wp:effectExtent l="0" t="0" r="0" b="0"/>
             <wp:docPr id="72" name="Picture"/>
@@ -3943,7 +3943,7 @@
           <w:noProof/>
         </w:rPr>
         <w:drawing>
-          <wp:inline distT="0" distB="0" distL="0" distR="0" wp14:anchorId="3252F6E4" wp14:editId="3252F6E5">
+          <wp:inline distT="0" distB="0" distL="0" distR="0" wp14:anchorId="4D0F1596" wp14:editId="4D0F1597">
             <wp:extent cx="5334000" cy="2667000"/>
             <wp:effectExtent l="0" t="0" r="0" b="0"/>
             <wp:docPr id="75" name="Picture"/>
@@ -4002,7 +4002,7 @@
   <w:abstractNum w:abstractNumId="0" w15:restartNumberingAfterBreak="0">
     <w:nsid w:val="0000A990"/>
     <w:multiLevelType w:val="multilevel"/>
-    <w:tmpl w:val="229AB3AC"/>
+    <w:tmpl w:val="FD38E112"/>
     <w:lvl w:ilvl="0">
       <w:numFmt w:val="bullet"/>
       <w:lvlText w:val=" "/>
@@ -4076,7 +4076,7 @@
       </w:pPr>
     </w:lvl>
   </w:abstractNum>
-  <w:num w:numId="1" w16cid:durableId="1578899807">
+  <w:num w:numId="1" w16cid:durableId="687873524">
     <w:abstractNumId w:val="0"/>
   </w:num>
 </w:numbering>

</xml_diff>

<commit_message>
update the package for real testing
</commit_message>
<xml_diff>
--- a/manual/MSE_analysis_all.docx
+++ b/manual/MSE_analysis_all.docx
@@ -23,7 +23,7 @@
         <w:pStyle w:val="Date"/>
       </w:pPr>
       <w:r>
-        <w:t>2025-12-02</w:t>
+        <w:t>2025-12-04</w:t>
       </w:r>
     </w:p>
     <w:p>
@@ -137,6 +137,7 @@
         <w:tblStyle w:val="Table"/>
         <w:tblW w:w="0" w:type="auto"/>
         <w:tblLook w:val="0020" w:firstRow="1" w:lastRow="0" w:firstColumn="0" w:lastColumn="0" w:noHBand="0" w:noVBand="0"/>
+        <w:tblCaption w:val="Record_all_count"/>
       </w:tblPr>
       <w:tblGrid>
         <w:gridCol w:w="1637"/>
@@ -213,6 +214,1987 @@
               <w:pStyle w:val="Compact"/>
             </w:pPr>
             <w:r>
+              <w:t>HS_Fix</w:t>
+            </w:r>
+          </w:p>
+        </w:tc>
+        <w:tc>
+          <w:tcPr>
+            <w:tcW w:w="0" w:type="auto"/>
+          </w:tcPr>
+          <w:p>
+            <w:pPr>
+              <w:pStyle w:val="Compact"/>
+            </w:pPr>
+            <w:r>
+              <w:t>HCR_staff</w:t>
+            </w:r>
+          </w:p>
+        </w:tc>
+        <w:tc>
+          <w:tcPr>
+            <w:tcW w:w="0" w:type="auto"/>
+          </w:tcPr>
+          <w:p>
+            <w:pPr>
+              <w:pStyle w:val="Compact"/>
+            </w:pPr>
+            <w:r>
+              <w:t>Fix-1-0.8</w:t>
+            </w:r>
+          </w:p>
+        </w:tc>
+        <w:tc>
+          <w:tcPr>
+            <w:tcW w:w="0" w:type="auto"/>
+          </w:tcPr>
+          <w:p>
+            <w:pPr>
+              <w:pStyle w:val="Compact"/>
+              <w:jc w:val="right"/>
+            </w:pPr>
+            <w:r>
+              <w:t>2</w:t>
+            </w:r>
+          </w:p>
+        </w:tc>
+      </w:tr>
+      <w:tr>
+        <w:tc>
+          <w:tcPr>
+            <w:tcW w:w="0" w:type="auto"/>
+          </w:tcPr>
+          <w:p>
+            <w:pPr>
+              <w:pStyle w:val="Compact"/>
+            </w:pPr>
+            <w:r>
+              <w:t>HS_Fix</w:t>
+            </w:r>
+          </w:p>
+        </w:tc>
+        <w:tc>
+          <w:tcPr>
+            <w:tcW w:w="0" w:type="auto"/>
+          </w:tcPr>
+          <w:p>
+            <w:pPr>
+              <w:pStyle w:val="Compact"/>
+            </w:pPr>
+            <w:r>
+              <w:t>HCR_staff</w:t>
+            </w:r>
+          </w:p>
+        </w:tc>
+        <w:tc>
+          <w:tcPr>
+            <w:tcW w:w="0" w:type="auto"/>
+          </w:tcPr>
+          <w:p>
+            <w:pPr>
+              <w:pStyle w:val="Compact"/>
+            </w:pPr>
+            <w:r>
+              <w:t>Fix-1-0.9</w:t>
+            </w:r>
+          </w:p>
+        </w:tc>
+        <w:tc>
+          <w:tcPr>
+            <w:tcW w:w="0" w:type="auto"/>
+          </w:tcPr>
+          <w:p>
+            <w:pPr>
+              <w:pStyle w:val="Compact"/>
+              <w:jc w:val="right"/>
+            </w:pPr>
+            <w:r>
+              <w:t>3</w:t>
+            </w:r>
+          </w:p>
+        </w:tc>
+      </w:tr>
+      <w:tr>
+        <w:tc>
+          <w:tcPr>
+            <w:tcW w:w="0" w:type="auto"/>
+          </w:tcPr>
+          <w:p>
+            <w:pPr>
+              <w:pStyle w:val="Compact"/>
+            </w:pPr>
+            <w:r>
+              <w:t>HS_Fix</w:t>
+            </w:r>
+          </w:p>
+        </w:tc>
+        <w:tc>
+          <w:tcPr>
+            <w:tcW w:w="0" w:type="auto"/>
+          </w:tcPr>
+          <w:p>
+            <w:pPr>
+              <w:pStyle w:val="Compact"/>
+            </w:pPr>
+            <w:r>
+              <w:t>HCR_staff</w:t>
+            </w:r>
+          </w:p>
+        </w:tc>
+        <w:tc>
+          <w:tcPr>
+            <w:tcW w:w="0" w:type="auto"/>
+          </w:tcPr>
+          <w:p>
+            <w:pPr>
+              <w:pStyle w:val="Compact"/>
+            </w:pPr>
+            <w:r>
+              <w:t>Fix-1-1</w:t>
+            </w:r>
+          </w:p>
+        </w:tc>
+        <w:tc>
+          <w:tcPr>
+            <w:tcW w:w="0" w:type="auto"/>
+          </w:tcPr>
+          <w:p>
+            <w:pPr>
+              <w:pStyle w:val="Compact"/>
+              <w:jc w:val="right"/>
+            </w:pPr>
+            <w:r>
+              <w:t>5</w:t>
+            </w:r>
+          </w:p>
+        </w:tc>
+      </w:tr>
+      <w:tr>
+        <w:tc>
+          <w:tcPr>
+            <w:tcW w:w="0" w:type="auto"/>
+          </w:tcPr>
+          <w:p>
+            <w:pPr>
+              <w:pStyle w:val="Compact"/>
+            </w:pPr>
+            <w:r>
+              <w:t>HS_Fix</w:t>
+            </w:r>
+          </w:p>
+        </w:tc>
+        <w:tc>
+          <w:tcPr>
+            <w:tcW w:w="0" w:type="auto"/>
+          </w:tcPr>
+          <w:p>
+            <w:pPr>
+              <w:pStyle w:val="Compact"/>
+            </w:pPr>
+            <w:r>
+              <w:t>HCR_staff</w:t>
+            </w:r>
+          </w:p>
+        </w:tc>
+        <w:tc>
+          <w:tcPr>
+            <w:tcW w:w="0" w:type="auto"/>
+          </w:tcPr>
+          <w:p>
+            <w:pPr>
+              <w:pStyle w:val="Compact"/>
+            </w:pPr>
+            <w:r>
+              <w:t>Fix-1.01-0.8</w:t>
+            </w:r>
+          </w:p>
+        </w:tc>
+        <w:tc>
+          <w:tcPr>
+            <w:tcW w:w="0" w:type="auto"/>
+          </w:tcPr>
+          <w:p>
+            <w:pPr>
+              <w:pStyle w:val="Compact"/>
+              <w:jc w:val="right"/>
+            </w:pPr>
+            <w:r>
+              <w:t>2</w:t>
+            </w:r>
+          </w:p>
+        </w:tc>
+      </w:tr>
+      <w:tr>
+        <w:tc>
+          <w:tcPr>
+            <w:tcW w:w="0" w:type="auto"/>
+          </w:tcPr>
+          <w:p>
+            <w:pPr>
+              <w:pStyle w:val="Compact"/>
+            </w:pPr>
+            <w:r>
+              <w:t>HS_Fix</w:t>
+            </w:r>
+          </w:p>
+        </w:tc>
+        <w:tc>
+          <w:tcPr>
+            <w:tcW w:w="0" w:type="auto"/>
+          </w:tcPr>
+          <w:p>
+            <w:pPr>
+              <w:pStyle w:val="Compact"/>
+            </w:pPr>
+            <w:r>
+              <w:t>HCR_staff</w:t>
+            </w:r>
+          </w:p>
+        </w:tc>
+        <w:tc>
+          <w:tcPr>
+            <w:tcW w:w="0" w:type="auto"/>
+          </w:tcPr>
+          <w:p>
+            <w:pPr>
+              <w:pStyle w:val="Compact"/>
+            </w:pPr>
+            <w:r>
+              <w:t>Fix-1.01-0.9</w:t>
+            </w:r>
+          </w:p>
+        </w:tc>
+        <w:tc>
+          <w:tcPr>
+            <w:tcW w:w="0" w:type="auto"/>
+          </w:tcPr>
+          <w:p>
+            <w:pPr>
+              <w:pStyle w:val="Compact"/>
+              <w:jc w:val="right"/>
+            </w:pPr>
+            <w:r>
+              <w:t>3</w:t>
+            </w:r>
+          </w:p>
+        </w:tc>
+      </w:tr>
+      <w:tr>
+        <w:tc>
+          <w:tcPr>
+            <w:tcW w:w="0" w:type="auto"/>
+          </w:tcPr>
+          <w:p>
+            <w:pPr>
+              <w:pStyle w:val="Compact"/>
+            </w:pPr>
+            <w:r>
+              <w:t>HS_Fix</w:t>
+            </w:r>
+          </w:p>
+        </w:tc>
+        <w:tc>
+          <w:tcPr>
+            <w:tcW w:w="0" w:type="auto"/>
+          </w:tcPr>
+          <w:p>
+            <w:pPr>
+              <w:pStyle w:val="Compact"/>
+            </w:pPr>
+            <w:r>
+              <w:t>HCR_staff</w:t>
+            </w:r>
+          </w:p>
+        </w:tc>
+        <w:tc>
+          <w:tcPr>
+            <w:tcW w:w="0" w:type="auto"/>
+          </w:tcPr>
+          <w:p>
+            <w:pPr>
+              <w:pStyle w:val="Compact"/>
+            </w:pPr>
+            <w:r>
+              <w:t>Fix-1.01-1</w:t>
+            </w:r>
+          </w:p>
+        </w:tc>
+        <w:tc>
+          <w:tcPr>
+            <w:tcW w:w="0" w:type="auto"/>
+          </w:tcPr>
+          <w:p>
+            <w:pPr>
+              <w:pStyle w:val="Compact"/>
+              <w:jc w:val="right"/>
+            </w:pPr>
+            <w:r>
+              <w:t>5</w:t>
+            </w:r>
+          </w:p>
+        </w:tc>
+      </w:tr>
+      <w:tr>
+        <w:tc>
+          <w:tcPr>
+            <w:tcW w:w="0" w:type="auto"/>
+          </w:tcPr>
+          <w:p>
+            <w:pPr>
+              <w:pStyle w:val="Compact"/>
+            </w:pPr>
+            <w:r>
+              <w:t>HS_Fix</w:t>
+            </w:r>
+          </w:p>
+        </w:tc>
+        <w:tc>
+          <w:tcPr>
+            <w:tcW w:w="0" w:type="auto"/>
+          </w:tcPr>
+          <w:p>
+            <w:pPr>
+              <w:pStyle w:val="Compact"/>
+            </w:pPr>
+            <w:r>
+              <w:t>HCR_staff</w:t>
+            </w:r>
+          </w:p>
+        </w:tc>
+        <w:tc>
+          <w:tcPr>
+            <w:tcW w:w="0" w:type="auto"/>
+          </w:tcPr>
+          <w:p>
+            <w:pPr>
+              <w:pStyle w:val="Compact"/>
+            </w:pPr>
+            <w:r>
+              <w:t>Fix-1.02-0.8</w:t>
+            </w:r>
+          </w:p>
+        </w:tc>
+        <w:tc>
+          <w:tcPr>
+            <w:tcW w:w="0" w:type="auto"/>
+          </w:tcPr>
+          <w:p>
+            <w:pPr>
+              <w:pStyle w:val="Compact"/>
+              <w:jc w:val="right"/>
+            </w:pPr>
+            <w:r>
+              <w:t>2</w:t>
+            </w:r>
+          </w:p>
+        </w:tc>
+      </w:tr>
+      <w:tr>
+        <w:tc>
+          <w:tcPr>
+            <w:tcW w:w="0" w:type="auto"/>
+          </w:tcPr>
+          <w:p>
+            <w:pPr>
+              <w:pStyle w:val="Compact"/>
+            </w:pPr>
+            <w:r>
+              <w:t>HS_Fix</w:t>
+            </w:r>
+          </w:p>
+        </w:tc>
+        <w:tc>
+          <w:tcPr>
+            <w:tcW w:w="0" w:type="auto"/>
+          </w:tcPr>
+          <w:p>
+            <w:pPr>
+              <w:pStyle w:val="Compact"/>
+            </w:pPr>
+            <w:r>
+              <w:t>HCR_staff</w:t>
+            </w:r>
+          </w:p>
+        </w:tc>
+        <w:tc>
+          <w:tcPr>
+            <w:tcW w:w="0" w:type="auto"/>
+          </w:tcPr>
+          <w:p>
+            <w:pPr>
+              <w:pStyle w:val="Compact"/>
+            </w:pPr>
+            <w:r>
+              <w:t>Fix-1.02-0.9</w:t>
+            </w:r>
+          </w:p>
+        </w:tc>
+        <w:tc>
+          <w:tcPr>
+            <w:tcW w:w="0" w:type="auto"/>
+          </w:tcPr>
+          <w:p>
+            <w:pPr>
+              <w:pStyle w:val="Compact"/>
+              <w:jc w:val="right"/>
+            </w:pPr>
+            <w:r>
+              <w:t>3</w:t>
+            </w:r>
+          </w:p>
+        </w:tc>
+      </w:tr>
+      <w:tr>
+        <w:tc>
+          <w:tcPr>
+            <w:tcW w:w="0" w:type="auto"/>
+          </w:tcPr>
+          <w:p>
+            <w:pPr>
+              <w:pStyle w:val="Compact"/>
+            </w:pPr>
+            <w:r>
+              <w:t>HS_Fix</w:t>
+            </w:r>
+          </w:p>
+        </w:tc>
+        <w:tc>
+          <w:tcPr>
+            <w:tcW w:w="0" w:type="auto"/>
+          </w:tcPr>
+          <w:p>
+            <w:pPr>
+              <w:pStyle w:val="Compact"/>
+            </w:pPr>
+            <w:r>
+              <w:t>HCR_staff</w:t>
+            </w:r>
+          </w:p>
+        </w:tc>
+        <w:tc>
+          <w:tcPr>
+            <w:tcW w:w="0" w:type="auto"/>
+          </w:tcPr>
+          <w:p>
+            <w:pPr>
+              <w:pStyle w:val="Compact"/>
+            </w:pPr>
+            <w:r>
+              <w:t>Fix-1.02-1</w:t>
+            </w:r>
+          </w:p>
+        </w:tc>
+        <w:tc>
+          <w:tcPr>
+            <w:tcW w:w="0" w:type="auto"/>
+          </w:tcPr>
+          <w:p>
+            <w:pPr>
+              <w:pStyle w:val="Compact"/>
+              <w:jc w:val="right"/>
+            </w:pPr>
+            <w:r>
+              <w:t>5</w:t>
+            </w:r>
+          </w:p>
+        </w:tc>
+      </w:tr>
+      <w:tr>
+        <w:tc>
+          <w:tcPr>
+            <w:tcW w:w="0" w:type="auto"/>
+          </w:tcPr>
+          <w:p>
+            <w:pPr>
+              <w:pStyle w:val="Compact"/>
+            </w:pPr>
+            <w:r>
+              <w:t>HS_Fix</w:t>
+            </w:r>
+          </w:p>
+        </w:tc>
+        <w:tc>
+          <w:tcPr>
+            <w:tcW w:w="0" w:type="auto"/>
+          </w:tcPr>
+          <w:p>
+            <w:pPr>
+              <w:pStyle w:val="Compact"/>
+            </w:pPr>
+            <w:r>
+              <w:t>HCR_staff</w:t>
+            </w:r>
+          </w:p>
+        </w:tc>
+        <w:tc>
+          <w:tcPr>
+            <w:tcW w:w="0" w:type="auto"/>
+          </w:tcPr>
+          <w:p>
+            <w:pPr>
+              <w:pStyle w:val="Compact"/>
+            </w:pPr>
+            <w:r>
+              <w:t>Gro-1-0.8</w:t>
+            </w:r>
+          </w:p>
+        </w:tc>
+        <w:tc>
+          <w:tcPr>
+            <w:tcW w:w="0" w:type="auto"/>
+          </w:tcPr>
+          <w:p>
+            <w:pPr>
+              <w:pStyle w:val="Compact"/>
+              <w:jc w:val="right"/>
+            </w:pPr>
+            <w:r>
+              <w:t>2</w:t>
+            </w:r>
+          </w:p>
+        </w:tc>
+      </w:tr>
+      <w:tr>
+        <w:tc>
+          <w:tcPr>
+            <w:tcW w:w="0" w:type="auto"/>
+          </w:tcPr>
+          <w:p>
+            <w:pPr>
+              <w:pStyle w:val="Compact"/>
+            </w:pPr>
+            <w:r>
+              <w:t>HS_Fix</w:t>
+            </w:r>
+          </w:p>
+        </w:tc>
+        <w:tc>
+          <w:tcPr>
+            <w:tcW w:w="0" w:type="auto"/>
+          </w:tcPr>
+          <w:p>
+            <w:pPr>
+              <w:pStyle w:val="Compact"/>
+            </w:pPr>
+            <w:r>
+              <w:t>HCR_staff</w:t>
+            </w:r>
+          </w:p>
+        </w:tc>
+        <w:tc>
+          <w:tcPr>
+            <w:tcW w:w="0" w:type="auto"/>
+          </w:tcPr>
+          <w:p>
+            <w:pPr>
+              <w:pStyle w:val="Compact"/>
+            </w:pPr>
+            <w:r>
+              <w:t>Gro-1-0.9</w:t>
+            </w:r>
+          </w:p>
+        </w:tc>
+        <w:tc>
+          <w:tcPr>
+            <w:tcW w:w="0" w:type="auto"/>
+          </w:tcPr>
+          <w:p>
+            <w:pPr>
+              <w:pStyle w:val="Compact"/>
+              <w:jc w:val="right"/>
+            </w:pPr>
+            <w:r>
+              <w:t>3</w:t>
+            </w:r>
+          </w:p>
+        </w:tc>
+      </w:tr>
+      <w:tr>
+        <w:tc>
+          <w:tcPr>
+            <w:tcW w:w="0" w:type="auto"/>
+          </w:tcPr>
+          <w:p>
+            <w:pPr>
+              <w:pStyle w:val="Compact"/>
+            </w:pPr>
+            <w:r>
+              <w:t>HS_Fix</w:t>
+            </w:r>
+          </w:p>
+        </w:tc>
+        <w:tc>
+          <w:tcPr>
+            <w:tcW w:w="0" w:type="auto"/>
+          </w:tcPr>
+          <w:p>
+            <w:pPr>
+              <w:pStyle w:val="Compact"/>
+            </w:pPr>
+            <w:r>
+              <w:t>HCR_staff</w:t>
+            </w:r>
+          </w:p>
+        </w:tc>
+        <w:tc>
+          <w:tcPr>
+            <w:tcW w:w="0" w:type="auto"/>
+          </w:tcPr>
+          <w:p>
+            <w:pPr>
+              <w:pStyle w:val="Compact"/>
+            </w:pPr>
+            <w:r>
+              <w:t>Gro-1-1</w:t>
+            </w:r>
+          </w:p>
+        </w:tc>
+        <w:tc>
+          <w:tcPr>
+            <w:tcW w:w="0" w:type="auto"/>
+          </w:tcPr>
+          <w:p>
+            <w:pPr>
+              <w:pStyle w:val="Compact"/>
+              <w:jc w:val="right"/>
+            </w:pPr>
+            <w:r>
+              <w:t>5</w:t>
+            </w:r>
+          </w:p>
+        </w:tc>
+      </w:tr>
+      <w:tr>
+        <w:tc>
+          <w:tcPr>
+            <w:tcW w:w="0" w:type="auto"/>
+          </w:tcPr>
+          <w:p>
+            <w:pPr>
+              <w:pStyle w:val="Compact"/>
+            </w:pPr>
+            <w:r>
+              <w:t>HS_Fix</w:t>
+            </w:r>
+          </w:p>
+        </w:tc>
+        <w:tc>
+          <w:tcPr>
+            <w:tcW w:w="0" w:type="auto"/>
+          </w:tcPr>
+          <w:p>
+            <w:pPr>
+              <w:pStyle w:val="Compact"/>
+            </w:pPr>
+            <w:r>
+              <w:t>HCR_staff</w:t>
+            </w:r>
+          </w:p>
+        </w:tc>
+        <w:tc>
+          <w:tcPr>
+            <w:tcW w:w="0" w:type="auto"/>
+          </w:tcPr>
+          <w:p>
+            <w:pPr>
+              <w:pStyle w:val="Compact"/>
+            </w:pPr>
+            <w:r>
+              <w:t>Gro-1.01-0.8</w:t>
+            </w:r>
+          </w:p>
+        </w:tc>
+        <w:tc>
+          <w:tcPr>
+            <w:tcW w:w="0" w:type="auto"/>
+          </w:tcPr>
+          <w:p>
+            <w:pPr>
+              <w:pStyle w:val="Compact"/>
+              <w:jc w:val="right"/>
+            </w:pPr>
+            <w:r>
+              <w:t>2</w:t>
+            </w:r>
+          </w:p>
+        </w:tc>
+      </w:tr>
+      <w:tr>
+        <w:tc>
+          <w:tcPr>
+            <w:tcW w:w="0" w:type="auto"/>
+          </w:tcPr>
+          <w:p>
+            <w:pPr>
+              <w:pStyle w:val="Compact"/>
+            </w:pPr>
+            <w:r>
+              <w:t>HS_Fix</w:t>
+            </w:r>
+          </w:p>
+        </w:tc>
+        <w:tc>
+          <w:tcPr>
+            <w:tcW w:w="0" w:type="auto"/>
+          </w:tcPr>
+          <w:p>
+            <w:pPr>
+              <w:pStyle w:val="Compact"/>
+            </w:pPr>
+            <w:r>
+              <w:t>HCR_staff</w:t>
+            </w:r>
+          </w:p>
+        </w:tc>
+        <w:tc>
+          <w:tcPr>
+            <w:tcW w:w="0" w:type="auto"/>
+          </w:tcPr>
+          <w:p>
+            <w:pPr>
+              <w:pStyle w:val="Compact"/>
+            </w:pPr>
+            <w:r>
+              <w:t>Gro-1.01-0.9</w:t>
+            </w:r>
+          </w:p>
+        </w:tc>
+        <w:tc>
+          <w:tcPr>
+            <w:tcW w:w="0" w:type="auto"/>
+          </w:tcPr>
+          <w:p>
+            <w:pPr>
+              <w:pStyle w:val="Compact"/>
+              <w:jc w:val="right"/>
+            </w:pPr>
+            <w:r>
+              <w:t>3</w:t>
+            </w:r>
+          </w:p>
+        </w:tc>
+      </w:tr>
+      <w:tr>
+        <w:tc>
+          <w:tcPr>
+            <w:tcW w:w="0" w:type="auto"/>
+          </w:tcPr>
+          <w:p>
+            <w:pPr>
+              <w:pStyle w:val="Compact"/>
+            </w:pPr>
+            <w:r>
+              <w:t>HS_Fix</w:t>
+            </w:r>
+          </w:p>
+        </w:tc>
+        <w:tc>
+          <w:tcPr>
+            <w:tcW w:w="0" w:type="auto"/>
+          </w:tcPr>
+          <w:p>
+            <w:pPr>
+              <w:pStyle w:val="Compact"/>
+            </w:pPr>
+            <w:r>
+              <w:t>HCR_staff</w:t>
+            </w:r>
+          </w:p>
+        </w:tc>
+        <w:tc>
+          <w:tcPr>
+            <w:tcW w:w="0" w:type="auto"/>
+          </w:tcPr>
+          <w:p>
+            <w:pPr>
+              <w:pStyle w:val="Compact"/>
+            </w:pPr>
+            <w:r>
+              <w:t>Gro-1.01-1</w:t>
+            </w:r>
+          </w:p>
+        </w:tc>
+        <w:tc>
+          <w:tcPr>
+            <w:tcW w:w="0" w:type="auto"/>
+          </w:tcPr>
+          <w:p>
+            <w:pPr>
+              <w:pStyle w:val="Compact"/>
+              <w:jc w:val="right"/>
+            </w:pPr>
+            <w:r>
+              <w:t>5</w:t>
+            </w:r>
+          </w:p>
+        </w:tc>
+      </w:tr>
+      <w:tr>
+        <w:tc>
+          <w:tcPr>
+            <w:tcW w:w="0" w:type="auto"/>
+          </w:tcPr>
+          <w:p>
+            <w:pPr>
+              <w:pStyle w:val="Compact"/>
+            </w:pPr>
+            <w:r>
+              <w:t>HS_Fix</w:t>
+            </w:r>
+          </w:p>
+        </w:tc>
+        <w:tc>
+          <w:tcPr>
+            <w:tcW w:w="0" w:type="auto"/>
+          </w:tcPr>
+          <w:p>
+            <w:pPr>
+              <w:pStyle w:val="Compact"/>
+            </w:pPr>
+            <w:r>
+              <w:t>HCR_staff</w:t>
+            </w:r>
+          </w:p>
+        </w:tc>
+        <w:tc>
+          <w:tcPr>
+            <w:tcW w:w="0" w:type="auto"/>
+          </w:tcPr>
+          <w:p>
+            <w:pPr>
+              <w:pStyle w:val="Compact"/>
+            </w:pPr>
+            <w:r>
+              <w:t>Gro-1.02-0.8</w:t>
+            </w:r>
+          </w:p>
+        </w:tc>
+        <w:tc>
+          <w:tcPr>
+            <w:tcW w:w="0" w:type="auto"/>
+          </w:tcPr>
+          <w:p>
+            <w:pPr>
+              <w:pStyle w:val="Compact"/>
+              <w:jc w:val="right"/>
+            </w:pPr>
+            <w:r>
+              <w:t>2</w:t>
+            </w:r>
+          </w:p>
+        </w:tc>
+      </w:tr>
+      <w:tr>
+        <w:tc>
+          <w:tcPr>
+            <w:tcW w:w="0" w:type="auto"/>
+          </w:tcPr>
+          <w:p>
+            <w:pPr>
+              <w:pStyle w:val="Compact"/>
+            </w:pPr>
+            <w:r>
+              <w:t>HS_Fix</w:t>
+            </w:r>
+          </w:p>
+        </w:tc>
+        <w:tc>
+          <w:tcPr>
+            <w:tcW w:w="0" w:type="auto"/>
+          </w:tcPr>
+          <w:p>
+            <w:pPr>
+              <w:pStyle w:val="Compact"/>
+            </w:pPr>
+            <w:r>
+              <w:t>HCR_staff</w:t>
+            </w:r>
+          </w:p>
+        </w:tc>
+        <w:tc>
+          <w:tcPr>
+            <w:tcW w:w="0" w:type="auto"/>
+          </w:tcPr>
+          <w:p>
+            <w:pPr>
+              <w:pStyle w:val="Compact"/>
+            </w:pPr>
+            <w:r>
+              <w:t>Gro-1.02-0.9</w:t>
+            </w:r>
+          </w:p>
+        </w:tc>
+        <w:tc>
+          <w:tcPr>
+            <w:tcW w:w="0" w:type="auto"/>
+          </w:tcPr>
+          <w:p>
+            <w:pPr>
+              <w:pStyle w:val="Compact"/>
+              <w:jc w:val="right"/>
+            </w:pPr>
+            <w:r>
+              <w:t>3</w:t>
+            </w:r>
+          </w:p>
+        </w:tc>
+      </w:tr>
+      <w:tr>
+        <w:tc>
+          <w:tcPr>
+            <w:tcW w:w="0" w:type="auto"/>
+          </w:tcPr>
+          <w:p>
+            <w:pPr>
+              <w:pStyle w:val="Compact"/>
+            </w:pPr>
+            <w:r>
+              <w:t>HS_Fix</w:t>
+            </w:r>
+          </w:p>
+        </w:tc>
+        <w:tc>
+          <w:tcPr>
+            <w:tcW w:w="0" w:type="auto"/>
+          </w:tcPr>
+          <w:p>
+            <w:pPr>
+              <w:pStyle w:val="Compact"/>
+            </w:pPr>
+            <w:r>
+              <w:t>HCR_staff</w:t>
+            </w:r>
+          </w:p>
+        </w:tc>
+        <w:tc>
+          <w:tcPr>
+            <w:tcW w:w="0" w:type="auto"/>
+          </w:tcPr>
+          <w:p>
+            <w:pPr>
+              <w:pStyle w:val="Compact"/>
+            </w:pPr>
+            <w:r>
+              <w:t>Gro-1.02-1</w:t>
+            </w:r>
+          </w:p>
+        </w:tc>
+        <w:tc>
+          <w:tcPr>
+            <w:tcW w:w="0" w:type="auto"/>
+          </w:tcPr>
+          <w:p>
+            <w:pPr>
+              <w:pStyle w:val="Compact"/>
+              <w:jc w:val="right"/>
+            </w:pPr>
+            <w:r>
+              <w:t>5</w:t>
+            </w:r>
+          </w:p>
+        </w:tc>
+      </w:tr>
+      <w:tr>
+        <w:tc>
+          <w:tcPr>
+            <w:tcW w:w="0" w:type="auto"/>
+          </w:tcPr>
+          <w:p>
+            <w:pPr>
+              <w:pStyle w:val="Compact"/>
+            </w:pPr>
+            <w:r>
+              <w:t>HS_Fix</w:t>
+            </w:r>
+          </w:p>
+        </w:tc>
+        <w:tc>
+          <w:tcPr>
+            <w:tcW w:w="0" w:type="auto"/>
+          </w:tcPr>
+          <w:p>
+            <w:pPr>
+              <w:pStyle w:val="Compact"/>
+            </w:pPr>
+            <w:r>
+              <w:t>HCR_staff</w:t>
+            </w:r>
+          </w:p>
+        </w:tc>
+        <w:tc>
+          <w:tcPr>
+            <w:tcW w:w="0" w:type="auto"/>
+          </w:tcPr>
+          <w:p>
+            <w:pPr>
+              <w:pStyle w:val="Compact"/>
+            </w:pPr>
+            <w:r>
+              <w:t>Mrt-1-0.8</w:t>
+            </w:r>
+          </w:p>
+        </w:tc>
+        <w:tc>
+          <w:tcPr>
+            <w:tcW w:w="0" w:type="auto"/>
+          </w:tcPr>
+          <w:p>
+            <w:pPr>
+              <w:pStyle w:val="Compact"/>
+              <w:jc w:val="right"/>
+            </w:pPr>
+            <w:r>
+              <w:t>2</w:t>
+            </w:r>
+          </w:p>
+        </w:tc>
+      </w:tr>
+      <w:tr>
+        <w:tc>
+          <w:tcPr>
+            <w:tcW w:w="0" w:type="auto"/>
+          </w:tcPr>
+          <w:p>
+            <w:pPr>
+              <w:pStyle w:val="Compact"/>
+            </w:pPr>
+            <w:r>
+              <w:lastRenderedPageBreak/>
+              <w:t>HS_Fix</w:t>
+            </w:r>
+          </w:p>
+        </w:tc>
+        <w:tc>
+          <w:tcPr>
+            <w:tcW w:w="0" w:type="auto"/>
+          </w:tcPr>
+          <w:p>
+            <w:pPr>
+              <w:pStyle w:val="Compact"/>
+            </w:pPr>
+            <w:r>
+              <w:t>HCR_staff</w:t>
+            </w:r>
+          </w:p>
+        </w:tc>
+        <w:tc>
+          <w:tcPr>
+            <w:tcW w:w="0" w:type="auto"/>
+          </w:tcPr>
+          <w:p>
+            <w:pPr>
+              <w:pStyle w:val="Compact"/>
+            </w:pPr>
+            <w:r>
+              <w:t>Mrt-1-0.9</w:t>
+            </w:r>
+          </w:p>
+        </w:tc>
+        <w:tc>
+          <w:tcPr>
+            <w:tcW w:w="0" w:type="auto"/>
+          </w:tcPr>
+          <w:p>
+            <w:pPr>
+              <w:pStyle w:val="Compact"/>
+              <w:jc w:val="right"/>
+            </w:pPr>
+            <w:r>
+              <w:t>3</w:t>
+            </w:r>
+          </w:p>
+        </w:tc>
+      </w:tr>
+      <w:tr>
+        <w:tc>
+          <w:tcPr>
+            <w:tcW w:w="0" w:type="auto"/>
+          </w:tcPr>
+          <w:p>
+            <w:pPr>
+              <w:pStyle w:val="Compact"/>
+            </w:pPr>
+            <w:r>
+              <w:t>HS_Fix</w:t>
+            </w:r>
+          </w:p>
+        </w:tc>
+        <w:tc>
+          <w:tcPr>
+            <w:tcW w:w="0" w:type="auto"/>
+          </w:tcPr>
+          <w:p>
+            <w:pPr>
+              <w:pStyle w:val="Compact"/>
+            </w:pPr>
+            <w:r>
+              <w:t>HCR_staff</w:t>
+            </w:r>
+          </w:p>
+        </w:tc>
+        <w:tc>
+          <w:tcPr>
+            <w:tcW w:w="0" w:type="auto"/>
+          </w:tcPr>
+          <w:p>
+            <w:pPr>
+              <w:pStyle w:val="Compact"/>
+            </w:pPr>
+            <w:r>
+              <w:t>Mrt-1-1</w:t>
+            </w:r>
+          </w:p>
+        </w:tc>
+        <w:tc>
+          <w:tcPr>
+            <w:tcW w:w="0" w:type="auto"/>
+          </w:tcPr>
+          <w:p>
+            <w:pPr>
+              <w:pStyle w:val="Compact"/>
+              <w:jc w:val="right"/>
+            </w:pPr>
+            <w:r>
+              <w:t>5</w:t>
+            </w:r>
+          </w:p>
+        </w:tc>
+      </w:tr>
+      <w:tr>
+        <w:tc>
+          <w:tcPr>
+            <w:tcW w:w="0" w:type="auto"/>
+          </w:tcPr>
+          <w:p>
+            <w:pPr>
+              <w:pStyle w:val="Compact"/>
+            </w:pPr>
+            <w:r>
+              <w:t>HS_Fix</w:t>
+            </w:r>
+          </w:p>
+        </w:tc>
+        <w:tc>
+          <w:tcPr>
+            <w:tcW w:w="0" w:type="auto"/>
+          </w:tcPr>
+          <w:p>
+            <w:pPr>
+              <w:pStyle w:val="Compact"/>
+            </w:pPr>
+            <w:r>
+              <w:t>HCR_staff</w:t>
+            </w:r>
+          </w:p>
+        </w:tc>
+        <w:tc>
+          <w:tcPr>
+            <w:tcW w:w="0" w:type="auto"/>
+          </w:tcPr>
+          <w:p>
+            <w:pPr>
+              <w:pStyle w:val="Compact"/>
+            </w:pPr>
+            <w:r>
+              <w:t>Mrt-1.01-0.8</w:t>
+            </w:r>
+          </w:p>
+        </w:tc>
+        <w:tc>
+          <w:tcPr>
+            <w:tcW w:w="0" w:type="auto"/>
+          </w:tcPr>
+          <w:p>
+            <w:pPr>
+              <w:pStyle w:val="Compact"/>
+              <w:jc w:val="right"/>
+            </w:pPr>
+            <w:r>
+              <w:t>2</w:t>
+            </w:r>
+          </w:p>
+        </w:tc>
+      </w:tr>
+      <w:tr>
+        <w:tc>
+          <w:tcPr>
+            <w:tcW w:w="0" w:type="auto"/>
+          </w:tcPr>
+          <w:p>
+            <w:pPr>
+              <w:pStyle w:val="Compact"/>
+            </w:pPr>
+            <w:r>
+              <w:t>HS_Fix</w:t>
+            </w:r>
+          </w:p>
+        </w:tc>
+        <w:tc>
+          <w:tcPr>
+            <w:tcW w:w="0" w:type="auto"/>
+          </w:tcPr>
+          <w:p>
+            <w:pPr>
+              <w:pStyle w:val="Compact"/>
+            </w:pPr>
+            <w:r>
+              <w:t>HCR_staff</w:t>
+            </w:r>
+          </w:p>
+        </w:tc>
+        <w:tc>
+          <w:tcPr>
+            <w:tcW w:w="0" w:type="auto"/>
+          </w:tcPr>
+          <w:p>
+            <w:pPr>
+              <w:pStyle w:val="Compact"/>
+            </w:pPr>
+            <w:r>
+              <w:t>Mrt-1.01-0.9</w:t>
+            </w:r>
+          </w:p>
+        </w:tc>
+        <w:tc>
+          <w:tcPr>
+            <w:tcW w:w="0" w:type="auto"/>
+          </w:tcPr>
+          <w:p>
+            <w:pPr>
+              <w:pStyle w:val="Compact"/>
+              <w:jc w:val="right"/>
+            </w:pPr>
+            <w:r>
+              <w:t>3</w:t>
+            </w:r>
+          </w:p>
+        </w:tc>
+      </w:tr>
+      <w:tr>
+        <w:tc>
+          <w:tcPr>
+            <w:tcW w:w="0" w:type="auto"/>
+          </w:tcPr>
+          <w:p>
+            <w:pPr>
+              <w:pStyle w:val="Compact"/>
+            </w:pPr>
+            <w:r>
+              <w:t>HS_Fix</w:t>
+            </w:r>
+          </w:p>
+        </w:tc>
+        <w:tc>
+          <w:tcPr>
+            <w:tcW w:w="0" w:type="auto"/>
+          </w:tcPr>
+          <w:p>
+            <w:pPr>
+              <w:pStyle w:val="Compact"/>
+            </w:pPr>
+            <w:r>
+              <w:t>HCR_staff</w:t>
+            </w:r>
+          </w:p>
+        </w:tc>
+        <w:tc>
+          <w:tcPr>
+            <w:tcW w:w="0" w:type="auto"/>
+          </w:tcPr>
+          <w:p>
+            <w:pPr>
+              <w:pStyle w:val="Compact"/>
+            </w:pPr>
+            <w:r>
+              <w:t>Mrt-1.01-1</w:t>
+            </w:r>
+          </w:p>
+        </w:tc>
+        <w:tc>
+          <w:tcPr>
+            <w:tcW w:w="0" w:type="auto"/>
+          </w:tcPr>
+          <w:p>
+            <w:pPr>
+              <w:pStyle w:val="Compact"/>
+              <w:jc w:val="right"/>
+            </w:pPr>
+            <w:r>
+              <w:t>5</w:t>
+            </w:r>
+          </w:p>
+        </w:tc>
+      </w:tr>
+      <w:tr>
+        <w:tc>
+          <w:tcPr>
+            <w:tcW w:w="0" w:type="auto"/>
+          </w:tcPr>
+          <w:p>
+            <w:pPr>
+              <w:pStyle w:val="Compact"/>
+            </w:pPr>
+            <w:r>
+              <w:t>HS_Fix</w:t>
+            </w:r>
+          </w:p>
+        </w:tc>
+        <w:tc>
+          <w:tcPr>
+            <w:tcW w:w="0" w:type="auto"/>
+          </w:tcPr>
+          <w:p>
+            <w:pPr>
+              <w:pStyle w:val="Compact"/>
+            </w:pPr>
+            <w:r>
+              <w:t>HCR_staff</w:t>
+            </w:r>
+          </w:p>
+        </w:tc>
+        <w:tc>
+          <w:tcPr>
+            <w:tcW w:w="0" w:type="auto"/>
+          </w:tcPr>
+          <w:p>
+            <w:pPr>
+              <w:pStyle w:val="Compact"/>
+            </w:pPr>
+            <w:r>
+              <w:t>Mrt-1.02-0.8</w:t>
+            </w:r>
+          </w:p>
+        </w:tc>
+        <w:tc>
+          <w:tcPr>
+            <w:tcW w:w="0" w:type="auto"/>
+          </w:tcPr>
+          <w:p>
+            <w:pPr>
+              <w:pStyle w:val="Compact"/>
+              <w:jc w:val="right"/>
+            </w:pPr>
+            <w:r>
+              <w:t>2</w:t>
+            </w:r>
+          </w:p>
+        </w:tc>
+      </w:tr>
+      <w:tr>
+        <w:tc>
+          <w:tcPr>
+            <w:tcW w:w="0" w:type="auto"/>
+          </w:tcPr>
+          <w:p>
+            <w:pPr>
+              <w:pStyle w:val="Compact"/>
+            </w:pPr>
+            <w:r>
+              <w:t>HS_Fix</w:t>
+            </w:r>
+          </w:p>
+        </w:tc>
+        <w:tc>
+          <w:tcPr>
+            <w:tcW w:w="0" w:type="auto"/>
+          </w:tcPr>
+          <w:p>
+            <w:pPr>
+              <w:pStyle w:val="Compact"/>
+            </w:pPr>
+            <w:r>
+              <w:t>HCR_staff</w:t>
+            </w:r>
+          </w:p>
+        </w:tc>
+        <w:tc>
+          <w:tcPr>
+            <w:tcW w:w="0" w:type="auto"/>
+          </w:tcPr>
+          <w:p>
+            <w:pPr>
+              <w:pStyle w:val="Compact"/>
+            </w:pPr>
+            <w:r>
+              <w:t>Mrt-1.02-0.9</w:t>
+            </w:r>
+          </w:p>
+        </w:tc>
+        <w:tc>
+          <w:tcPr>
+            <w:tcW w:w="0" w:type="auto"/>
+          </w:tcPr>
+          <w:p>
+            <w:pPr>
+              <w:pStyle w:val="Compact"/>
+              <w:jc w:val="right"/>
+            </w:pPr>
+            <w:r>
+              <w:t>3</w:t>
+            </w:r>
+          </w:p>
+        </w:tc>
+      </w:tr>
+      <w:tr>
+        <w:tc>
+          <w:tcPr>
+            <w:tcW w:w="0" w:type="auto"/>
+          </w:tcPr>
+          <w:p>
+            <w:pPr>
+              <w:pStyle w:val="Compact"/>
+            </w:pPr>
+            <w:r>
+              <w:t>HS_Fix</w:t>
+            </w:r>
+          </w:p>
+        </w:tc>
+        <w:tc>
+          <w:tcPr>
+            <w:tcW w:w="0" w:type="auto"/>
+          </w:tcPr>
+          <w:p>
+            <w:pPr>
+              <w:pStyle w:val="Compact"/>
+            </w:pPr>
+            <w:r>
+              <w:t>HCR_staff</w:t>
+            </w:r>
+          </w:p>
+        </w:tc>
+        <w:tc>
+          <w:tcPr>
+            <w:tcW w:w="0" w:type="auto"/>
+          </w:tcPr>
+          <w:p>
+            <w:pPr>
+              <w:pStyle w:val="Compact"/>
+            </w:pPr>
+            <w:r>
+              <w:t>Mrt-1.02-1</w:t>
+            </w:r>
+          </w:p>
+        </w:tc>
+        <w:tc>
+          <w:tcPr>
+            <w:tcW w:w="0" w:type="auto"/>
+          </w:tcPr>
+          <w:p>
+            <w:pPr>
+              <w:pStyle w:val="Compact"/>
+              <w:jc w:val="right"/>
+            </w:pPr>
+            <w:r>
+              <w:t>5</w:t>
+            </w:r>
+          </w:p>
+        </w:tc>
+      </w:tr>
+      <w:tr>
+        <w:tc>
+          <w:tcPr>
+            <w:tcW w:w="0" w:type="auto"/>
+          </w:tcPr>
+          <w:p>
+            <w:pPr>
+              <w:pStyle w:val="Compact"/>
+            </w:pPr>
+            <w:r>
+              <w:t>HS_Fix</w:t>
+            </w:r>
+          </w:p>
+        </w:tc>
+        <w:tc>
+          <w:tcPr>
+            <w:tcW w:w="0" w:type="auto"/>
+          </w:tcPr>
+          <w:p>
+            <w:pPr>
+              <w:pStyle w:val="Compact"/>
+            </w:pPr>
+            <w:r>
+              <w:t>HCR_staff</w:t>
+            </w:r>
+          </w:p>
+        </w:tc>
+        <w:tc>
+          <w:tcPr>
+            <w:tcW w:w="0" w:type="auto"/>
+          </w:tcPr>
+          <w:p>
+            <w:pPr>
+              <w:pStyle w:val="Compact"/>
+            </w:pPr>
+            <w:r>
+              <w:t>Sel-1-0.8</w:t>
+            </w:r>
+          </w:p>
+        </w:tc>
+        <w:tc>
+          <w:tcPr>
+            <w:tcW w:w="0" w:type="auto"/>
+          </w:tcPr>
+          <w:p>
+            <w:pPr>
+              <w:pStyle w:val="Compact"/>
+              <w:jc w:val="right"/>
+            </w:pPr>
+            <w:r>
+              <w:t>2</w:t>
+            </w:r>
+          </w:p>
+        </w:tc>
+      </w:tr>
+      <w:tr>
+        <w:tc>
+          <w:tcPr>
+            <w:tcW w:w="0" w:type="auto"/>
+          </w:tcPr>
+          <w:p>
+            <w:pPr>
+              <w:pStyle w:val="Compact"/>
+            </w:pPr>
+            <w:r>
+              <w:t>HS_Fix</w:t>
+            </w:r>
+          </w:p>
+        </w:tc>
+        <w:tc>
+          <w:tcPr>
+            <w:tcW w:w="0" w:type="auto"/>
+          </w:tcPr>
+          <w:p>
+            <w:pPr>
+              <w:pStyle w:val="Compact"/>
+            </w:pPr>
+            <w:r>
+              <w:t>HCR_staff</w:t>
+            </w:r>
+          </w:p>
+        </w:tc>
+        <w:tc>
+          <w:tcPr>
+            <w:tcW w:w="0" w:type="auto"/>
+          </w:tcPr>
+          <w:p>
+            <w:pPr>
+              <w:pStyle w:val="Compact"/>
+            </w:pPr>
+            <w:r>
+              <w:t>Sel-1-0.9</w:t>
+            </w:r>
+          </w:p>
+        </w:tc>
+        <w:tc>
+          <w:tcPr>
+            <w:tcW w:w="0" w:type="auto"/>
+          </w:tcPr>
+          <w:p>
+            <w:pPr>
+              <w:pStyle w:val="Compact"/>
+              <w:jc w:val="right"/>
+            </w:pPr>
+            <w:r>
+              <w:t>3</w:t>
+            </w:r>
+          </w:p>
+        </w:tc>
+      </w:tr>
+      <w:tr>
+        <w:tc>
+          <w:tcPr>
+            <w:tcW w:w="0" w:type="auto"/>
+          </w:tcPr>
+          <w:p>
+            <w:pPr>
+              <w:pStyle w:val="Compact"/>
+            </w:pPr>
+            <w:r>
+              <w:t>HS_Fix</w:t>
+            </w:r>
+          </w:p>
+        </w:tc>
+        <w:tc>
+          <w:tcPr>
+            <w:tcW w:w="0" w:type="auto"/>
+          </w:tcPr>
+          <w:p>
+            <w:pPr>
+              <w:pStyle w:val="Compact"/>
+            </w:pPr>
+            <w:r>
+              <w:t>HCR_staff</w:t>
+            </w:r>
+          </w:p>
+        </w:tc>
+        <w:tc>
+          <w:tcPr>
+            <w:tcW w:w="0" w:type="auto"/>
+          </w:tcPr>
+          <w:p>
+            <w:pPr>
+              <w:pStyle w:val="Compact"/>
+            </w:pPr>
+            <w:r>
+              <w:t>Sel-1-1</w:t>
+            </w:r>
+          </w:p>
+        </w:tc>
+        <w:tc>
+          <w:tcPr>
+            <w:tcW w:w="0" w:type="auto"/>
+          </w:tcPr>
+          <w:p>
+            <w:pPr>
+              <w:pStyle w:val="Compact"/>
+              <w:jc w:val="right"/>
+            </w:pPr>
+            <w:r>
+              <w:t>5</w:t>
+            </w:r>
+          </w:p>
+        </w:tc>
+      </w:tr>
+      <w:tr>
+        <w:tc>
+          <w:tcPr>
+            <w:tcW w:w="0" w:type="auto"/>
+          </w:tcPr>
+          <w:p>
+            <w:pPr>
+              <w:pStyle w:val="Compact"/>
+            </w:pPr>
+            <w:r>
+              <w:t>HS_Fix</w:t>
+            </w:r>
+          </w:p>
+        </w:tc>
+        <w:tc>
+          <w:tcPr>
+            <w:tcW w:w="0" w:type="auto"/>
+          </w:tcPr>
+          <w:p>
+            <w:pPr>
+              <w:pStyle w:val="Compact"/>
+            </w:pPr>
+            <w:r>
+              <w:t>HCR_staff</w:t>
+            </w:r>
+          </w:p>
+        </w:tc>
+        <w:tc>
+          <w:tcPr>
+            <w:tcW w:w="0" w:type="auto"/>
+          </w:tcPr>
+          <w:p>
+            <w:pPr>
+              <w:pStyle w:val="Compact"/>
+            </w:pPr>
+            <w:r>
+              <w:t>Sel-1.01-0.8</w:t>
+            </w:r>
+          </w:p>
+        </w:tc>
+        <w:tc>
+          <w:tcPr>
+            <w:tcW w:w="0" w:type="auto"/>
+          </w:tcPr>
+          <w:p>
+            <w:pPr>
+              <w:pStyle w:val="Compact"/>
+              <w:jc w:val="right"/>
+            </w:pPr>
+            <w:r>
+              <w:t>2</w:t>
+            </w:r>
+          </w:p>
+        </w:tc>
+      </w:tr>
+      <w:tr>
+        <w:tc>
+          <w:tcPr>
+            <w:tcW w:w="0" w:type="auto"/>
+          </w:tcPr>
+          <w:p>
+            <w:pPr>
+              <w:pStyle w:val="Compact"/>
+            </w:pPr>
+            <w:r>
+              <w:t>HS_Fix</w:t>
+            </w:r>
+          </w:p>
+        </w:tc>
+        <w:tc>
+          <w:tcPr>
+            <w:tcW w:w="0" w:type="auto"/>
+          </w:tcPr>
+          <w:p>
+            <w:pPr>
+              <w:pStyle w:val="Compact"/>
+            </w:pPr>
+            <w:r>
+              <w:t>HCR_staff</w:t>
+            </w:r>
+          </w:p>
+        </w:tc>
+        <w:tc>
+          <w:tcPr>
+            <w:tcW w:w="0" w:type="auto"/>
+          </w:tcPr>
+          <w:p>
+            <w:pPr>
+              <w:pStyle w:val="Compact"/>
+            </w:pPr>
+            <w:r>
+              <w:t>Sel-1.01-0.9</w:t>
+            </w:r>
+          </w:p>
+        </w:tc>
+        <w:tc>
+          <w:tcPr>
+            <w:tcW w:w="0" w:type="auto"/>
+          </w:tcPr>
+          <w:p>
+            <w:pPr>
+              <w:pStyle w:val="Compact"/>
+              <w:jc w:val="right"/>
+            </w:pPr>
+            <w:r>
+              <w:t>3</w:t>
+            </w:r>
+          </w:p>
+        </w:tc>
+      </w:tr>
+      <w:tr>
+        <w:tc>
+          <w:tcPr>
+            <w:tcW w:w="0" w:type="auto"/>
+          </w:tcPr>
+          <w:p>
+            <w:pPr>
+              <w:pStyle w:val="Compact"/>
+            </w:pPr>
+            <w:r>
+              <w:t>HS_Fix</w:t>
+            </w:r>
+          </w:p>
+        </w:tc>
+        <w:tc>
+          <w:tcPr>
+            <w:tcW w:w="0" w:type="auto"/>
+          </w:tcPr>
+          <w:p>
+            <w:pPr>
+              <w:pStyle w:val="Compact"/>
+            </w:pPr>
+            <w:r>
+              <w:t>HCR_staff</w:t>
+            </w:r>
+          </w:p>
+        </w:tc>
+        <w:tc>
+          <w:tcPr>
+            <w:tcW w:w="0" w:type="auto"/>
+          </w:tcPr>
+          <w:p>
+            <w:pPr>
+              <w:pStyle w:val="Compact"/>
+            </w:pPr>
+            <w:r>
+              <w:t>Sel-1.01-1</w:t>
+            </w:r>
+          </w:p>
+        </w:tc>
+        <w:tc>
+          <w:tcPr>
+            <w:tcW w:w="0" w:type="auto"/>
+          </w:tcPr>
+          <w:p>
+            <w:pPr>
+              <w:pStyle w:val="Compact"/>
+              <w:jc w:val="right"/>
+            </w:pPr>
+            <w:r>
+              <w:t>5</w:t>
+            </w:r>
+          </w:p>
+        </w:tc>
+      </w:tr>
+      <w:tr>
+        <w:tc>
+          <w:tcPr>
+            <w:tcW w:w="0" w:type="auto"/>
+          </w:tcPr>
+          <w:p>
+            <w:pPr>
+              <w:pStyle w:val="Compact"/>
+            </w:pPr>
+            <w:r>
+              <w:t>HS_Fix</w:t>
+            </w:r>
+          </w:p>
+        </w:tc>
+        <w:tc>
+          <w:tcPr>
+            <w:tcW w:w="0" w:type="auto"/>
+          </w:tcPr>
+          <w:p>
+            <w:pPr>
+              <w:pStyle w:val="Compact"/>
+            </w:pPr>
+            <w:r>
+              <w:t>HCR_staff</w:t>
+            </w:r>
+          </w:p>
+        </w:tc>
+        <w:tc>
+          <w:tcPr>
+            <w:tcW w:w="0" w:type="auto"/>
+          </w:tcPr>
+          <w:p>
+            <w:pPr>
+              <w:pStyle w:val="Compact"/>
+            </w:pPr>
+            <w:r>
+              <w:t>Sel-1.02-0.8</w:t>
+            </w:r>
+          </w:p>
+        </w:tc>
+        <w:tc>
+          <w:tcPr>
+            <w:tcW w:w="0" w:type="auto"/>
+          </w:tcPr>
+          <w:p>
+            <w:pPr>
+              <w:pStyle w:val="Compact"/>
+              <w:jc w:val="right"/>
+            </w:pPr>
+            <w:r>
+              <w:t>2</w:t>
+            </w:r>
+          </w:p>
+        </w:tc>
+      </w:tr>
+      <w:tr>
+        <w:tc>
+          <w:tcPr>
+            <w:tcW w:w="0" w:type="auto"/>
+          </w:tcPr>
+          <w:p>
+            <w:pPr>
+              <w:pStyle w:val="Compact"/>
+            </w:pPr>
+            <w:r>
+              <w:t>HS_Fix</w:t>
+            </w:r>
+          </w:p>
+        </w:tc>
+        <w:tc>
+          <w:tcPr>
+            <w:tcW w:w="0" w:type="auto"/>
+          </w:tcPr>
+          <w:p>
+            <w:pPr>
+              <w:pStyle w:val="Compact"/>
+            </w:pPr>
+            <w:r>
+              <w:t>HCR_staff</w:t>
+            </w:r>
+          </w:p>
+        </w:tc>
+        <w:tc>
+          <w:tcPr>
+            <w:tcW w:w="0" w:type="auto"/>
+          </w:tcPr>
+          <w:p>
+            <w:pPr>
+              <w:pStyle w:val="Compact"/>
+            </w:pPr>
+            <w:r>
+              <w:t>Sel-1.02-0.9</w:t>
+            </w:r>
+          </w:p>
+        </w:tc>
+        <w:tc>
+          <w:tcPr>
+            <w:tcW w:w="0" w:type="auto"/>
+          </w:tcPr>
+          <w:p>
+            <w:pPr>
+              <w:pStyle w:val="Compact"/>
+              <w:jc w:val="right"/>
+            </w:pPr>
+            <w:r>
+              <w:t>3</w:t>
+            </w:r>
+          </w:p>
+        </w:tc>
+      </w:tr>
+      <w:tr>
+        <w:tc>
+          <w:tcPr>
+            <w:tcW w:w="0" w:type="auto"/>
+          </w:tcPr>
+          <w:p>
+            <w:pPr>
+              <w:pStyle w:val="Compact"/>
+            </w:pPr>
+            <w:r>
+              <w:t>HS_Fix</w:t>
+            </w:r>
+          </w:p>
+        </w:tc>
+        <w:tc>
+          <w:tcPr>
+            <w:tcW w:w="0" w:type="auto"/>
+          </w:tcPr>
+          <w:p>
+            <w:pPr>
+              <w:pStyle w:val="Compact"/>
+            </w:pPr>
+            <w:r>
+              <w:t>HCR_staff</w:t>
+            </w:r>
+          </w:p>
+        </w:tc>
+        <w:tc>
+          <w:tcPr>
+            <w:tcW w:w="0" w:type="auto"/>
+          </w:tcPr>
+          <w:p>
+            <w:pPr>
+              <w:pStyle w:val="Compact"/>
+            </w:pPr>
+            <w:r>
+              <w:t>Sel-1.02-1</w:t>
+            </w:r>
+          </w:p>
+        </w:tc>
+        <w:tc>
+          <w:tcPr>
+            <w:tcW w:w="0" w:type="auto"/>
+          </w:tcPr>
+          <w:p>
+            <w:pPr>
+              <w:pStyle w:val="Compact"/>
+              <w:jc w:val="right"/>
+            </w:pPr>
+            <w:r>
+              <w:t>5</w:t>
+            </w:r>
+          </w:p>
+        </w:tc>
+      </w:tr>
+      <w:tr>
+        <w:tc>
+          <w:tcPr>
+            <w:tcW w:w="0" w:type="auto"/>
+          </w:tcPr>
+          <w:p>
+            <w:pPr>
+              <w:pStyle w:val="Compact"/>
+            </w:pPr>
+            <w:r>
               <w:t>HS_Fix_tuned</w:t>
             </w:r>
           </w:p>
@@ -1148,6 +3130,7 @@
               <w:pStyle w:val="Compact"/>
             </w:pPr>
             <w:r>
+              <w:lastRenderedPageBreak/>
               <w:t>HS_Fix_tuned</w:t>
             </w:r>
           </w:p>
@@ -1258,7 +3241,6 @@
               <w:pStyle w:val="Compact"/>
             </w:pPr>
             <w:r>
-              <w:lastRenderedPageBreak/>
               <w:t>HS_Fix_tuned</w:t>
             </w:r>
           </w:p>
@@ -2199,6 +4181,7 @@
         <w:tblStyle w:val="Table"/>
         <w:tblW w:w="0" w:type="auto"/>
         <w:tblLook w:val="0020" w:firstRow="1" w:lastRow="0" w:firstColumn="0" w:lastColumn="0" w:noHBand="0" w:noVBand="0"/>
+        <w:tblCaption w:val="Record_all_failed"/>
       </w:tblPr>
       <w:tblGrid>
         <w:gridCol w:w="582"/>
@@ -2274,7 +4257,7 @@
         </w:rPr>
         <w:lastRenderedPageBreak/>
         <w:drawing>
-          <wp:inline distT="0" distB="0" distL="0" distR="0" wp14:anchorId="4D0F1572" wp14:editId="4D0F1573">
+          <wp:inline distT="0" distB="0" distL="0" distR="0" wp14:anchorId="3A03083B" wp14:editId="3A03083C">
             <wp:extent cx="5334000" cy="2667000"/>
             <wp:effectExtent l="0" t="0" r="0" b="0"/>
             <wp:docPr id="21" name="Picture"/>
@@ -2320,7 +4303,7 @@
           <w:noProof/>
         </w:rPr>
         <w:drawing>
-          <wp:inline distT="0" distB="0" distL="0" distR="0" wp14:anchorId="4D0F1574" wp14:editId="4D0F1575">
+          <wp:inline distT="0" distB="0" distL="0" distR="0" wp14:anchorId="3A03083D" wp14:editId="3A03083E">
             <wp:extent cx="5334000" cy="2667000"/>
             <wp:effectExtent l="0" t="0" r="0" b="0"/>
             <wp:docPr id="24" name="Picture"/>
@@ -2367,7 +4350,7 @@
         </w:rPr>
         <w:lastRenderedPageBreak/>
         <w:drawing>
-          <wp:inline distT="0" distB="0" distL="0" distR="0" wp14:anchorId="4D0F1576" wp14:editId="4D0F1577">
+          <wp:inline distT="0" distB="0" distL="0" distR="0" wp14:anchorId="3A03083F" wp14:editId="3A030840">
             <wp:extent cx="5334000" cy="2667000"/>
             <wp:effectExtent l="0" t="0" r="0" b="0"/>
             <wp:docPr id="27" name="Picture"/>
@@ -2413,7 +4396,7 @@
           <w:noProof/>
         </w:rPr>
         <w:drawing>
-          <wp:inline distT="0" distB="0" distL="0" distR="0" wp14:anchorId="4D0F1578" wp14:editId="4D0F1579">
+          <wp:inline distT="0" distB="0" distL="0" distR="0" wp14:anchorId="3A030841" wp14:editId="3A030842">
             <wp:extent cx="5334000" cy="2667000"/>
             <wp:effectExtent l="0" t="0" r="0" b="0"/>
             <wp:docPr id="30" name="Picture"/>
@@ -2488,6 +4471,7 @@
         <w:tblStyle w:val="Table"/>
         <w:tblW w:w="0" w:type="auto"/>
         <w:tblLook w:val="0020" w:firstRow="1" w:lastRow="0" w:firstColumn="0" w:lastColumn="0" w:noHBand="0" w:noVBand="0"/>
+        <w:tblCaption w:val="p(SBR_d) &lt; 0.2"/>
       </w:tblPr>
       <w:tblGrid>
         <w:gridCol w:w="1637"/>
@@ -2550,6 +4534,48 @@
               <w:pStyle w:val="Compact"/>
             </w:pPr>
             <w:r>
+              <w:t>HS_Fix</w:t>
+            </w:r>
+          </w:p>
+        </w:tc>
+        <w:tc>
+          <w:tcPr>
+            <w:tcW w:w="0" w:type="auto"/>
+          </w:tcPr>
+          <w:p>
+            <w:pPr>
+              <w:pStyle w:val="Compact"/>
+            </w:pPr>
+            <w:r>
+              <w:t>HCR_staff</w:t>
+            </w:r>
+          </w:p>
+        </w:tc>
+        <w:tc>
+          <w:tcPr>
+            <w:tcW w:w="0" w:type="auto"/>
+          </w:tcPr>
+          <w:p>
+            <w:pPr>
+              <w:pStyle w:val="Compact"/>
+              <w:jc w:val="right"/>
+            </w:pPr>
+            <w:r>
+              <w:t>0.0226190</w:t>
+            </w:r>
+          </w:p>
+        </w:tc>
+      </w:tr>
+      <w:tr>
+        <w:tc>
+          <w:tcPr>
+            <w:tcW w:w="0" w:type="auto"/>
+          </w:tcPr>
+          <w:p>
+            <w:pPr>
+              <w:pStyle w:val="Compact"/>
+            </w:pPr>
+            <w:r>
               <w:t>HS_Fix_tuned</w:t>
             </w:r>
           </w:p>
@@ -2593,7 +4619,7 @@
         </w:rPr>
         <w:lastRenderedPageBreak/>
         <w:drawing>
-          <wp:inline distT="0" distB="0" distL="0" distR="0" wp14:anchorId="4D0F157A" wp14:editId="4D0F157B">
+          <wp:inline distT="0" distB="0" distL="0" distR="0" wp14:anchorId="3A030843" wp14:editId="3A030844">
             <wp:extent cx="5334000" cy="2667000"/>
             <wp:effectExtent l="0" t="0" r="0" b="0"/>
             <wp:docPr id="33" name="Picture"/>
@@ -2645,7 +4671,7 @@
         </w:rPr>
         <w:lastRenderedPageBreak/>
         <w:drawing>
-          <wp:inline distT="0" distB="0" distL="0" distR="0" wp14:anchorId="4D0F157C" wp14:editId="4D0F157D">
+          <wp:inline distT="0" distB="0" distL="0" distR="0" wp14:anchorId="3A030845" wp14:editId="3A030846">
             <wp:extent cx="5334000" cy="2667000"/>
             <wp:effectExtent l="0" t="0" r="0" b="0"/>
             <wp:docPr id="36" name="Picture"/>
@@ -2691,7 +4717,7 @@
           <w:noProof/>
         </w:rPr>
         <w:drawing>
-          <wp:inline distT="0" distB="0" distL="0" distR="0" wp14:anchorId="4D0F157E" wp14:editId="4D0F157F">
+          <wp:inline distT="0" distB="0" distL="0" distR="0" wp14:anchorId="3A030847" wp14:editId="3A030848">
             <wp:extent cx="5334000" cy="2667000"/>
             <wp:effectExtent l="0" t="0" r="0" b="0"/>
             <wp:docPr id="39" name="Picture"/>
@@ -2737,7 +4763,7 @@
           <w:noProof/>
         </w:rPr>
         <w:drawing>
-          <wp:inline distT="0" distB="0" distL="0" distR="0" wp14:anchorId="4D0F1580" wp14:editId="4D0F1581">
+          <wp:inline distT="0" distB="0" distL="0" distR="0" wp14:anchorId="3A030849" wp14:editId="3A03084A">
             <wp:extent cx="5334000" cy="2667000"/>
             <wp:effectExtent l="0" t="0" r="0" b="0"/>
             <wp:docPr id="42" name="Picture"/>
@@ -2813,6 +4839,7 @@
         <w:tblStyle w:val="Table"/>
         <w:tblW w:w="0" w:type="auto"/>
         <w:tblLook w:val="0020" w:firstRow="1" w:lastRow="0" w:firstColumn="0" w:lastColumn="0" w:noHBand="0" w:noVBand="0"/>
+        <w:tblCaption w:val="p(SBR) &lt; 0.077"/>
       </w:tblPr>
       <w:tblGrid>
         <w:gridCol w:w="1637"/>
@@ -2875,6 +4902,48 @@
               <w:pStyle w:val="Compact"/>
             </w:pPr>
             <w:r>
+              <w:t>HS_Fix</w:t>
+            </w:r>
+          </w:p>
+        </w:tc>
+        <w:tc>
+          <w:tcPr>
+            <w:tcW w:w="0" w:type="auto"/>
+          </w:tcPr>
+          <w:p>
+            <w:pPr>
+              <w:pStyle w:val="Compact"/>
+            </w:pPr>
+            <w:r>
+              <w:t>HCR_staff</w:t>
+            </w:r>
+          </w:p>
+        </w:tc>
+        <w:tc>
+          <w:tcPr>
+            <w:tcW w:w="0" w:type="auto"/>
+          </w:tcPr>
+          <w:p>
+            <w:pPr>
+              <w:pStyle w:val="Compact"/>
+              <w:jc w:val="right"/>
+            </w:pPr>
+            <w:r>
+              <w:t>0</w:t>
+            </w:r>
+          </w:p>
+        </w:tc>
+      </w:tr>
+      <w:tr>
+        <w:tc>
+          <w:tcPr>
+            <w:tcW w:w="0" w:type="auto"/>
+          </w:tcPr>
+          <w:p>
+            <w:pPr>
+              <w:pStyle w:val="Compact"/>
+            </w:pPr>
+            <w:r>
               <w:t>HS_Fix_tuned</w:t>
             </w:r>
           </w:p>
@@ -2917,7 +4986,7 @@
           <w:noProof/>
         </w:rPr>
         <w:drawing>
-          <wp:inline distT="0" distB="0" distL="0" distR="0" wp14:anchorId="4D0F1582" wp14:editId="4D0F1583">
+          <wp:inline distT="0" distB="0" distL="0" distR="0" wp14:anchorId="3A03084B" wp14:editId="3A03084C">
             <wp:extent cx="5334000" cy="2667000"/>
             <wp:effectExtent l="0" t="0" r="0" b="0"/>
             <wp:docPr id="45" name="Picture"/>
@@ -2967,7 +5036,7 @@
         <w:rPr>
           <w:rStyle w:val="VerbatimChar"/>
         </w:rPr>
-        <w:t>## `summarise()` has grouped output by 'HS', 'HCR', 'Model', 'itr'. You can</w:t>
+        <w:t>## `summarise()` has grouped output by 'HS', 'HCR', 'Model', 'Catchability',</w:t>
       </w:r>
       <w:r>
         <w:br/>
@@ -2976,7 +5045,7 @@
         <w:rPr>
           <w:rStyle w:val="VerbatimChar"/>
         </w:rPr>
-        <w:t>## override using the `.groups` argument.</w:t>
+        <w:t>## 'itr'. You can override using the `.groups` argument.</w:t>
       </w:r>
       <w:r>
         <w:br/>
@@ -3006,7 +5075,7 @@
           <w:noProof/>
         </w:rPr>
         <w:drawing>
-          <wp:inline distT="0" distB="0" distL="0" distR="0" wp14:anchorId="4D0F1584" wp14:editId="4D0F1585">
+          <wp:inline distT="0" distB="0" distL="0" distR="0" wp14:anchorId="3A03084D" wp14:editId="3A03084E">
             <wp:extent cx="5334000" cy="2667000"/>
             <wp:effectExtent l="0" t="0" r="0" b="0"/>
             <wp:docPr id="48" name="Picture"/>
@@ -3078,7 +5147,7 @@
           <w:noProof/>
         </w:rPr>
         <w:drawing>
-          <wp:inline distT="0" distB="0" distL="0" distR="0" wp14:anchorId="4D0F1586" wp14:editId="4D0F1587">
+          <wp:inline distT="0" distB="0" distL="0" distR="0" wp14:anchorId="3A03084F" wp14:editId="3A030850">
             <wp:extent cx="5334000" cy="2667000"/>
             <wp:effectExtent l="0" t="0" r="0" b="0"/>
             <wp:docPr id="51" name="Picture"/>
@@ -3124,7 +5193,7 @@
           <w:noProof/>
         </w:rPr>
         <w:drawing>
-          <wp:inline distT="0" distB="0" distL="0" distR="0" wp14:anchorId="4D0F1588" wp14:editId="4D0F1589">
+          <wp:inline distT="0" distB="0" distL="0" distR="0" wp14:anchorId="3A030851" wp14:editId="3A030852">
             <wp:extent cx="5334000" cy="2667000"/>
             <wp:effectExtent l="0" t="0" r="0" b="0"/>
             <wp:docPr id="54" name="Picture"/>
@@ -3210,7 +5279,7 @@
         <w:rPr>
           <w:rStyle w:val="VerbatimChar"/>
         </w:rPr>
-        <w:t>## Joining with `by = join_by(HS, HCR, Model, itr, year)`</w:t>
+        <w:t>## Joining with `by = join_by(HS, HCR, Model, Catchability, itr, year)`</w:t>
       </w:r>
       <w:r>
         <w:br/>
@@ -3254,12 +5323,13 @@
         <w:tblStyle w:val="Table"/>
         <w:tblW w:w="0" w:type="auto"/>
         <w:tblLook w:val="0020" w:firstRow="1" w:lastRow="0" w:firstColumn="0" w:lastColumn="0" w:noHBand="0" w:noVBand="0"/>
+        <w:tblCaption w:val="Catch"/>
       </w:tblPr>
       <w:tblGrid>
         <w:gridCol w:w="1637"/>
         <w:gridCol w:w="1274"/>
         <w:gridCol w:w="1279"/>
-        <w:gridCol w:w="1245"/>
+        <w:gridCol w:w="1311"/>
         <w:gridCol w:w="1311"/>
       </w:tblGrid>
       <w:tr>
@@ -3317,7 +5387,7 @@
               <w:jc w:val="right"/>
             </w:pPr>
             <w:r>
-              <w:t>std_catch</w:t>
+              <w:t>CV_catch</w:t>
             </w:r>
           </w:p>
         </w:tc>
@@ -3346,6 +5416,76 @@
               <w:pStyle w:val="Compact"/>
             </w:pPr>
             <w:r>
+              <w:t>HS_Fix</w:t>
+            </w:r>
+          </w:p>
+        </w:tc>
+        <w:tc>
+          <w:tcPr>
+            <w:tcW w:w="0" w:type="auto"/>
+          </w:tcPr>
+          <w:p>
+            <w:pPr>
+              <w:pStyle w:val="Compact"/>
+            </w:pPr>
+            <w:r>
+              <w:t>HCR_staff</w:t>
+            </w:r>
+          </w:p>
+        </w:tc>
+        <w:tc>
+          <w:tcPr>
+            <w:tcW w:w="0" w:type="auto"/>
+          </w:tcPr>
+          <w:p>
+            <w:pPr>
+              <w:pStyle w:val="Compact"/>
+              <w:jc w:val="right"/>
+            </w:pPr>
+            <w:r>
+              <w:t>74461.97</w:t>
+            </w:r>
+          </w:p>
+        </w:tc>
+        <w:tc>
+          <w:tcPr>
+            <w:tcW w:w="0" w:type="auto"/>
+          </w:tcPr>
+          <w:p>
+            <w:pPr>
+              <w:pStyle w:val="Compact"/>
+              <w:jc w:val="right"/>
+            </w:pPr>
+            <w:r>
+              <w:t>0.0489736</w:t>
+            </w:r>
+          </w:p>
+        </w:tc>
+        <w:tc>
+          <w:tcPr>
+            <w:tcW w:w="0" w:type="auto"/>
+          </w:tcPr>
+          <w:p>
+            <w:pPr>
+              <w:pStyle w:val="Compact"/>
+              <w:jc w:val="right"/>
+            </w:pPr>
+            <w:r>
+              <w:t>0.0991930</w:t>
+            </w:r>
+          </w:p>
+        </w:tc>
+      </w:tr>
+      <w:tr>
+        <w:tc>
+          <w:tcPr>
+            <w:tcW w:w="0" w:type="auto"/>
+          </w:tcPr>
+          <w:p>
+            <w:pPr>
+              <w:pStyle w:val="Compact"/>
+            </w:pPr>
+            <w:r>
               <w:t>HS_Fix_tuned</w:t>
             </w:r>
           </w:p>
@@ -3373,35 +5513,35 @@
               <w:jc w:val="right"/>
             </w:pPr>
             <w:r>
-              <w:t>242331.3</w:t>
-            </w:r>
-          </w:p>
-        </w:tc>
-        <w:tc>
-          <w:tcPr>
-            <w:tcW w:w="0" w:type="auto"/>
-          </w:tcPr>
-          <w:p>
-            <w:pPr>
-              <w:pStyle w:val="Compact"/>
-              <w:jc w:val="right"/>
-            </w:pPr>
-            <w:r>
-              <w:t>14587.91</w:t>
-            </w:r>
-          </w:p>
-        </w:tc>
-        <w:tc>
-          <w:tcPr>
-            <w:tcW w:w="0" w:type="auto"/>
-          </w:tcPr>
-          <w:p>
-            <w:pPr>
-              <w:pStyle w:val="Compact"/>
-              <w:jc w:val="right"/>
-            </w:pPr>
-            <w:r>
-              <w:t>0.1014622</w:t>
+              <w:t>80777.09</w:t>
+            </w:r>
+          </w:p>
+        </w:tc>
+        <w:tc>
+          <w:tcPr>
+            <w:tcW w:w="0" w:type="auto"/>
+          </w:tcPr>
+          <w:p>
+            <w:pPr>
+              <w:pStyle w:val="Compact"/>
+              <w:jc w:val="right"/>
+            </w:pPr>
+            <w:r>
+              <w:t>0.0601982</w:t>
+            </w:r>
+          </w:p>
+        </w:tc>
+        <w:tc>
+          <w:tcPr>
+            <w:tcW w:w="0" w:type="auto"/>
+          </w:tcPr>
+          <w:p>
+            <w:pPr>
+              <w:pStyle w:val="Compact"/>
+              <w:jc w:val="right"/>
+            </w:pPr>
+            <w:r>
+              <w:t>0.1019326</w:t>
             </w:r>
           </w:p>
         </w:tc>
@@ -3436,7 +5576,7 @@
           <w:noProof/>
         </w:rPr>
         <w:drawing>
-          <wp:inline distT="0" distB="0" distL="0" distR="0" wp14:anchorId="4D0F158A" wp14:editId="4D0F158B">
+          <wp:inline distT="0" distB="0" distL="0" distR="0" wp14:anchorId="3A030853" wp14:editId="3A030854">
             <wp:extent cx="5334000" cy="2667000"/>
             <wp:effectExtent l="0" t="0" r="0" b="0"/>
             <wp:docPr id="57" name="Picture"/>
@@ -3508,7 +5648,7 @@
         </w:rPr>
         <w:lastRenderedPageBreak/>
         <w:drawing>
-          <wp:inline distT="0" distB="0" distL="0" distR="0" wp14:anchorId="4D0F158C" wp14:editId="4D0F158D">
+          <wp:inline distT="0" distB="0" distL="0" distR="0" wp14:anchorId="3A030855" wp14:editId="3A030856">
             <wp:extent cx="5334000" cy="2667000"/>
             <wp:effectExtent l="0" t="0" r="0" b="0"/>
             <wp:docPr id="60" name="Picture"/>
@@ -3554,7 +5694,7 @@
           <w:noProof/>
         </w:rPr>
         <w:drawing>
-          <wp:inline distT="0" distB="0" distL="0" distR="0" wp14:anchorId="4D0F158E" wp14:editId="4D0F158F">
+          <wp:inline distT="0" distB="0" distL="0" distR="0" wp14:anchorId="3A030857" wp14:editId="3A030858">
             <wp:extent cx="5334000" cy="2667000"/>
             <wp:effectExtent l="0" t="0" r="0" b="0"/>
             <wp:docPr id="63" name="Picture"/>
@@ -3626,7 +5766,7 @@
         </w:rPr>
         <w:lastRenderedPageBreak/>
         <w:drawing>
-          <wp:inline distT="0" distB="0" distL="0" distR="0" wp14:anchorId="4D0F1590" wp14:editId="4D0F1591">
+          <wp:inline distT="0" distB="0" distL="0" distR="0" wp14:anchorId="3A030859" wp14:editId="3A03085A">
             <wp:extent cx="5334000" cy="2667000"/>
             <wp:effectExtent l="0" t="0" r="0" b="0"/>
             <wp:docPr id="66" name="Picture"/>
@@ -3672,7 +5812,7 @@
           <w:noProof/>
         </w:rPr>
         <w:drawing>
-          <wp:inline distT="0" distB="0" distL="0" distR="0" wp14:anchorId="4D0F1592" wp14:editId="4D0F1593">
+          <wp:inline distT="0" distB="0" distL="0" distR="0" wp14:anchorId="3A03085B" wp14:editId="3A03085C">
             <wp:extent cx="5334000" cy="2667000"/>
             <wp:effectExtent l="0" t="0" r="0" b="0"/>
             <wp:docPr id="69" name="Picture"/>
@@ -3747,11 +5887,12 @@
         <w:tblStyle w:val="Table"/>
         <w:tblW w:w="0" w:type="auto"/>
         <w:tblLook w:val="0020" w:firstRow="1" w:lastRow="0" w:firstColumn="0" w:lastColumn="0" w:noHBand="0" w:noVBand="0"/>
+        <w:tblCaption w:val="Catch"/>
       </w:tblPr>
       <w:tblGrid>
         <w:gridCol w:w="1637"/>
         <w:gridCol w:w="1274"/>
-        <w:gridCol w:w="1264"/>
+        <w:gridCol w:w="1392"/>
       </w:tblGrid>
       <w:tr>
         <w:trPr>
@@ -3809,6 +5950,48 @@
               <w:pStyle w:val="Compact"/>
             </w:pPr>
             <w:r>
+              <w:t>HS_Fix</w:t>
+            </w:r>
+          </w:p>
+        </w:tc>
+        <w:tc>
+          <w:tcPr>
+            <w:tcW w:w="0" w:type="auto"/>
+          </w:tcPr>
+          <w:p>
+            <w:pPr>
+              <w:pStyle w:val="Compact"/>
+            </w:pPr>
+            <w:r>
+              <w:t>HCR_staff</w:t>
+            </w:r>
+          </w:p>
+        </w:tc>
+        <w:tc>
+          <w:tcPr>
+            <w:tcW w:w="0" w:type="auto"/>
+          </w:tcPr>
+          <w:p>
+            <w:pPr>
+              <w:pStyle w:val="Compact"/>
+              <w:jc w:val="right"/>
+            </w:pPr>
+            <w:r>
+              <w:t>-7.639583</w:t>
+            </w:r>
+          </w:p>
+        </w:tc>
+      </w:tr>
+      <w:tr>
+        <w:tc>
+          <w:tcPr>
+            <w:tcW w:w="0" w:type="auto"/>
+          </w:tcPr>
+          <w:p>
+            <w:pPr>
+              <w:pStyle w:val="Compact"/>
+            </w:pPr>
+            <w:r>
               <w:t>HS_Fix_tuned</w:t>
             </w:r>
           </w:p>
@@ -3836,7 +6019,7 @@
               <w:jc w:val="right"/>
             </w:pPr>
             <w:r>
-              <w:t>-11.57708</w:t>
+              <w:t>-11.577083</w:t>
             </w:r>
           </w:p>
         </w:tc>
@@ -3872,7 +6055,7 @@
         </w:rPr>
         <w:lastRenderedPageBreak/>
         <w:drawing>
-          <wp:inline distT="0" distB="0" distL="0" distR="0" wp14:anchorId="4D0F1594" wp14:editId="4D0F1595">
+          <wp:inline distT="0" distB="0" distL="0" distR="0" wp14:anchorId="3A03085D" wp14:editId="3A03085E">
             <wp:extent cx="5334000" cy="2667000"/>
             <wp:effectExtent l="0" t="0" r="0" b="0"/>
             <wp:docPr id="72" name="Picture"/>
@@ -3922,7 +6105,7 @@
         <w:rPr>
           <w:rStyle w:val="VerbatimChar"/>
         </w:rPr>
-        <w:t>## `summarise()` has grouped output by 'HS', 'HCR', 'Model'. You can override</w:t>
+        <w:t>## `summarise()` has grouped output by 'HS', 'HCR'. You can override using the</w:t>
       </w:r>
       <w:r>
         <w:br/>
@@ -3931,7 +6114,7 @@
         <w:rPr>
           <w:rStyle w:val="VerbatimChar"/>
         </w:rPr>
-        <w:t>## using the `.groups` argument.</w:t>
+        <w:t>## `.groups` argument.</w:t>
       </w:r>
     </w:p>
     <w:p>
@@ -3943,7 +6126,7 @@
           <w:noProof/>
         </w:rPr>
         <w:drawing>
-          <wp:inline distT="0" distB="0" distL="0" distR="0" wp14:anchorId="4D0F1596" wp14:editId="4D0F1597">
+          <wp:inline distT="0" distB="0" distL="0" distR="0" wp14:anchorId="3A03085F" wp14:editId="3A030860">
             <wp:extent cx="5334000" cy="2667000"/>
             <wp:effectExtent l="0" t="0" r="0" b="0"/>
             <wp:docPr id="75" name="Picture"/>
@@ -3985,6 +6168,322 @@
         </w:drawing>
       </w:r>
     </w:p>
+    <w:p>
+      <w:pPr>
+        <w:pStyle w:val="SourceCode"/>
+      </w:pPr>
+      <w:r>
+        <w:rPr>
+          <w:rStyle w:val="VerbatimChar"/>
+        </w:rPr>
+        <w:t>## `summarise()` has grouped output by 'HS', 'HCR', 'Model'. You can override</w:t>
+      </w:r>
+      <w:r>
+        <w:br/>
+      </w:r>
+      <w:r>
+        <w:rPr>
+          <w:rStyle w:val="VerbatimChar"/>
+        </w:rPr>
+        <w:t>## using the `.groups` argument.</w:t>
+      </w:r>
+    </w:p>
+    <w:p>
+      <w:pPr>
+        <w:pStyle w:val="FirstParagraph"/>
+      </w:pPr>
+      <w:r>
+        <w:rPr>
+          <w:noProof/>
+        </w:rPr>
+        <w:lastRenderedPageBreak/>
+        <w:drawing>
+          <wp:inline distT="0" distB="0" distL="0" distR="0" wp14:anchorId="3A030861" wp14:editId="3A030862">
+            <wp:extent cx="5334000" cy="2667000"/>
+            <wp:effectExtent l="0" t="0" r="0" b="0"/>
+            <wp:docPr id="78" name="Picture"/>
+            <wp:cNvGraphicFramePr/>
+            <a:graphic xmlns:a="http://schemas.openxmlformats.org/drawingml/2006/main">
+              <a:graphicData uri="http://schemas.openxmlformats.org/drawingml/2006/picture">
+                <pic:pic xmlns:pic="http://schemas.openxmlformats.org/drawingml/2006/picture">
+                  <pic:nvPicPr>
+                    <pic:cNvPr id="79" name="Picture" descr="MSE_analysis_all_files/figure-docx/F/F30-3.png"/>
+                    <pic:cNvPicPr>
+                      <a:picLocks noChangeAspect="1" noChangeArrowheads="1"/>
+                    </pic:cNvPicPr>
+                  </pic:nvPicPr>
+                  <pic:blipFill>
+                    <a:blip r:embed="rId24"/>
+                    <a:stretch>
+                      <a:fillRect/>
+                    </a:stretch>
+                  </pic:blipFill>
+                  <pic:spPr bwMode="auto">
+                    <a:xfrm>
+                      <a:off x="0" y="0"/>
+                      <a:ext cx="5334000" cy="2667000"/>
+                    </a:xfrm>
+                    <a:prstGeom prst="rect">
+                      <a:avLst/>
+                    </a:prstGeom>
+                    <a:noFill/>
+                    <a:ln w="9525">
+                      <a:noFill/>
+                      <a:headEnd/>
+                      <a:tailEnd/>
+                    </a:ln>
+                  </pic:spPr>
+                </pic:pic>
+              </a:graphicData>
+            </a:graphic>
+          </wp:inline>
+        </w:drawing>
+      </w:r>
+    </w:p>
+    <w:p>
+      <w:pPr>
+        <w:pStyle w:val="SourceCode"/>
+      </w:pPr>
+      <w:r>
+        <w:rPr>
+          <w:rStyle w:val="VerbatimChar"/>
+        </w:rPr>
+        <w:t>## `summarise()` has grouped output by 'HS', 'HCR', 'Model'. You can override</w:t>
+      </w:r>
+      <w:r>
+        <w:br/>
+      </w:r>
+      <w:r>
+        <w:rPr>
+          <w:rStyle w:val="VerbatimChar"/>
+        </w:rPr>
+        <w:t>## using the `.groups` argument.</w:t>
+      </w:r>
+    </w:p>
+    <w:p>
+      <w:pPr>
+        <w:pStyle w:val="FirstParagraph"/>
+      </w:pPr>
+      <w:r>
+        <w:rPr>
+          <w:noProof/>
+        </w:rPr>
+        <w:lastRenderedPageBreak/>
+        <w:drawing>
+          <wp:inline distT="0" distB="0" distL="0" distR="0" wp14:anchorId="3A030863" wp14:editId="3A030864">
+            <wp:extent cx="5334000" cy="2667000"/>
+            <wp:effectExtent l="0" t="0" r="0" b="0"/>
+            <wp:docPr id="81" name="Picture"/>
+            <wp:cNvGraphicFramePr/>
+            <a:graphic xmlns:a="http://schemas.openxmlformats.org/drawingml/2006/main">
+              <a:graphicData uri="http://schemas.openxmlformats.org/drawingml/2006/picture">
+                <pic:pic xmlns:pic="http://schemas.openxmlformats.org/drawingml/2006/picture">
+                  <pic:nvPicPr>
+                    <pic:cNvPr id="82" name="Picture" descr="MSE_analysis_all_files/figure-docx/SBR_d%20EM-1.png"/>
+                    <pic:cNvPicPr>
+                      <a:picLocks noChangeAspect="1" noChangeArrowheads="1"/>
+                    </pic:cNvPicPr>
+                  </pic:nvPicPr>
+                  <pic:blipFill>
+                    <a:blip r:embed="rId25"/>
+                    <a:stretch>
+                      <a:fillRect/>
+                    </a:stretch>
+                  </pic:blipFill>
+                  <pic:spPr bwMode="auto">
+                    <a:xfrm>
+                      <a:off x="0" y="0"/>
+                      <a:ext cx="5334000" cy="2667000"/>
+                    </a:xfrm>
+                    <a:prstGeom prst="rect">
+                      <a:avLst/>
+                    </a:prstGeom>
+                    <a:noFill/>
+                    <a:ln w="9525">
+                      <a:noFill/>
+                      <a:headEnd/>
+                      <a:tailEnd/>
+                    </a:ln>
+                  </pic:spPr>
+                </pic:pic>
+              </a:graphicData>
+            </a:graphic>
+          </wp:inline>
+        </w:drawing>
+      </w:r>
+      <w:r>
+        <w:rPr>
+          <w:noProof/>
+        </w:rPr>
+        <w:drawing>
+          <wp:inline distT="0" distB="0" distL="0" distR="0" wp14:anchorId="3A030865" wp14:editId="3A030866">
+            <wp:extent cx="5334000" cy="2667000"/>
+            <wp:effectExtent l="0" t="0" r="0" b="0"/>
+            <wp:docPr id="84" name="Picture"/>
+            <wp:cNvGraphicFramePr/>
+            <a:graphic xmlns:a="http://schemas.openxmlformats.org/drawingml/2006/main">
+              <a:graphicData uri="http://schemas.openxmlformats.org/drawingml/2006/picture">
+                <pic:pic xmlns:pic="http://schemas.openxmlformats.org/drawingml/2006/picture">
+                  <pic:nvPicPr>
+                    <pic:cNvPr id="85" name="Picture" descr="MSE_analysis_all_files/figure-docx/SBR_d%20EM-2.png"/>
+                    <pic:cNvPicPr>
+                      <a:picLocks noChangeAspect="1" noChangeArrowheads="1"/>
+                    </pic:cNvPicPr>
+                  </pic:nvPicPr>
+                  <pic:blipFill>
+                    <a:blip r:embed="rId26"/>
+                    <a:stretch>
+                      <a:fillRect/>
+                    </a:stretch>
+                  </pic:blipFill>
+                  <pic:spPr bwMode="auto">
+                    <a:xfrm>
+                      <a:off x="0" y="0"/>
+                      <a:ext cx="5334000" cy="2667000"/>
+                    </a:xfrm>
+                    <a:prstGeom prst="rect">
+                      <a:avLst/>
+                    </a:prstGeom>
+                    <a:noFill/>
+                    <a:ln w="9525">
+                      <a:noFill/>
+                      <a:headEnd/>
+                      <a:tailEnd/>
+                    </a:ln>
+                  </pic:spPr>
+                </pic:pic>
+              </a:graphicData>
+            </a:graphic>
+          </wp:inline>
+        </w:drawing>
+      </w:r>
+    </w:p>
+    <w:p>
+      <w:pPr>
+        <w:pStyle w:val="SourceCode"/>
+      </w:pPr>
+      <w:r>
+        <w:rPr>
+          <w:rStyle w:val="VerbatimChar"/>
+        </w:rPr>
+        <w:t>## `summarise()` has grouped output by 'HS', 'HCR', 'Model', 'Catchability',</w:t>
+      </w:r>
+      <w:r>
+        <w:br/>
+      </w:r>
+      <w:r>
+        <w:rPr>
+          <w:rStyle w:val="VerbatimChar"/>
+        </w:rPr>
+        <w:t>## 'itr'. You can override using the `.groups` argument.</w:t>
+      </w:r>
+      <w:r>
+        <w:br/>
+      </w:r>
+      <w:r>
+        <w:rPr>
+          <w:rStyle w:val="VerbatimChar"/>
+        </w:rPr>
+        <w:t>## `summarise()` has grouped output by 'HS'. You can override using the `.groups`</w:t>
+      </w:r>
+      <w:r>
+        <w:br/>
+      </w:r>
+      <w:r>
+        <w:rPr>
+          <w:rStyle w:val="VerbatimChar"/>
+        </w:rPr>
+        <w:t>## argument.</w:t>
+      </w:r>
+      <w:r>
+        <w:br/>
+      </w:r>
+      <w:r>
+        <w:rPr>
+          <w:rStyle w:val="VerbatimChar"/>
+        </w:rPr>
+        <w:t>## `summarise()` has grouped output by 'HS'. You can override using the `.groups`</w:t>
+      </w:r>
+      <w:r>
+        <w:br/>
+      </w:r>
+      <w:r>
+        <w:rPr>
+          <w:rStyle w:val="VerbatimChar"/>
+        </w:rPr>
+        <w:t>## argument.</w:t>
+      </w:r>
+      <w:r>
+        <w:br/>
+      </w:r>
+      <w:r>
+        <w:rPr>
+          <w:rStyle w:val="VerbatimChar"/>
+        </w:rPr>
+        <w:t>## `summarise()` has grouped output by 'HS'. You can override using the `.groups`</w:t>
+      </w:r>
+      <w:r>
+        <w:br/>
+      </w:r>
+      <w:r>
+        <w:rPr>
+          <w:rStyle w:val="VerbatimChar"/>
+        </w:rPr>
+        <w:t>## argument.</w:t>
+      </w:r>
+    </w:p>
+    <w:p>
+      <w:pPr>
+        <w:pStyle w:val="FirstParagraph"/>
+      </w:pPr>
+      <w:r>
+        <w:rPr>
+          <w:noProof/>
+        </w:rPr>
+        <w:lastRenderedPageBreak/>
+        <w:drawing>
+          <wp:inline distT="0" distB="0" distL="0" distR="0" wp14:anchorId="3A030867" wp14:editId="3A030868">
+            <wp:extent cx="5334000" cy="2667000"/>
+            <wp:effectExtent l="0" t="0" r="0" b="0"/>
+            <wp:docPr id="87" name="Picture"/>
+            <wp:cNvGraphicFramePr/>
+            <a:graphic xmlns:a="http://schemas.openxmlformats.org/drawingml/2006/main">
+              <a:graphicData uri="http://schemas.openxmlformats.org/drawingml/2006/picture">
+                <pic:pic xmlns:pic="http://schemas.openxmlformats.org/drawingml/2006/picture">
+                  <pic:nvPicPr>
+                    <pic:cNvPr id="88" name="Picture" descr="MSE_analysis_all_files/figure-docx/trade-off-1.png"/>
+                    <pic:cNvPicPr>
+                      <a:picLocks noChangeAspect="1" noChangeArrowheads="1"/>
+                    </pic:cNvPicPr>
+                  </pic:nvPicPr>
+                  <pic:blipFill>
+                    <a:blip r:embed="rId27"/>
+                    <a:stretch>
+                      <a:fillRect/>
+                    </a:stretch>
+                  </pic:blipFill>
+                  <pic:spPr bwMode="auto">
+                    <a:xfrm>
+                      <a:off x="0" y="0"/>
+                      <a:ext cx="5334000" cy="2667000"/>
+                    </a:xfrm>
+                    <a:prstGeom prst="rect">
+                      <a:avLst/>
+                    </a:prstGeom>
+                    <a:noFill/>
+                    <a:ln w="9525">
+                      <a:noFill/>
+                      <a:headEnd/>
+                      <a:tailEnd/>
+                    </a:ln>
+                  </pic:spPr>
+                </pic:pic>
+              </a:graphicData>
+            </a:graphic>
+          </wp:inline>
+        </w:drawing>
+      </w:r>
+    </w:p>
     <w:sectPr>
       <w:footnotePr>
         <w:numRestart w:val="eachSect"/>
@@ -4002,7 +6501,7 @@
   <w:abstractNum w:abstractNumId="0" w15:restartNumberingAfterBreak="0">
     <w:nsid w:val="0000A990"/>
     <w:multiLevelType w:val="multilevel"/>
-    <w:tmpl w:val="FD38E112"/>
+    <w:tmpl w:val="A56A4254"/>
     <w:lvl w:ilvl="0">
       <w:numFmt w:val="bullet"/>
       <w:lvlText w:val=" "/>
@@ -4076,7 +6575,7 @@
       </w:pPr>
     </w:lvl>
   </w:abstractNum>
-  <w:num w:numId="1" w16cid:durableId="687873524">
+  <w:num w:numId="1" w16cid:durableId="910770809">
     <w:abstractNumId w:val="0"/>
   </w:num>
 </w:numbering>

</xml_diff>